<commit_message>
Actualizacion del CW de la tarea 3
</commit_message>
<xml_diff>
--- a/Tareas/CW Tarea 3 Ingles.docx
+++ b/Tareas/CW Tarea 3 Ingles.docx
@@ -413,20 +413,57 @@
     </w:p>
     <w:p>
       <w:pPr>
-        <w:pStyle w:val="Ttulo1"/>
-      </w:pPr>
-      <w:r>
+        <w:tabs>
+          <w:tab w:val="left" w:pos="297"/>
+        </w:tabs>
+        <w:spacing w:before="189"/>
+        <w:jc w:val="center"/>
+        <w:rPr>
+          <w:rFonts w:ascii="Arial" w:hAnsi="Arial" w:cs="Arial"/>
+          <w:lang w:val="en-US"/>
+        </w:rPr>
+      </w:pPr>
+      <w:r>
+        <w:rPr>
+          <w:rFonts w:ascii="Arial" w:hAnsi="Arial" w:cs="Arial"/>
+          <w:lang w:val="en-US"/>
+        </w:rPr>
         <w:lastRenderedPageBreak/>
-        <w:t>Paso</w:t>
-      </w:r>
-      <w:r>
-        <w:rPr>
-          <w:spacing w:val="-3"/>
-        </w:rPr>
-        <w:t xml:space="preserve"> </w:t>
-      </w:r>
-      <w:r>
-        <w:t>#1</w:t>
+        <w:drawing>
+          <wp:inline distT="0" distB="0" distL="0" distR="0" wp14:anchorId="2737619E" wp14:editId="5BFFF4C6">
+            <wp:extent cx="5842000" cy="1763395"/>
+            <wp:effectExtent l="0" t="0" r="6350" b="8255"/>
+            <wp:docPr id="9" name="Imagen 9"/>
+            <wp:cNvGraphicFramePr>
+              <a:graphicFrameLocks xmlns:a="http://schemas.openxmlformats.org/drawingml/2006/main" noChangeAspect="1"/>
+            </wp:cNvGraphicFramePr>
+            <a:graphic xmlns:a="http://schemas.openxmlformats.org/drawingml/2006/main">
+              <a:graphicData uri="http://schemas.openxmlformats.org/drawingml/2006/picture">
+                <pic:pic xmlns:pic="http://schemas.openxmlformats.org/drawingml/2006/picture">
+                  <pic:nvPicPr>
+                    <pic:cNvPr id="1" name=""/>
+                    <pic:cNvPicPr/>
+                  </pic:nvPicPr>
+                  <pic:blipFill>
+                    <a:blip r:embed="rId6"/>
+                    <a:stretch>
+                      <a:fillRect/>
+                    </a:stretch>
+                  </pic:blipFill>
+                  <pic:spPr>
+                    <a:xfrm>
+                      <a:off x="0" y="0"/>
+                      <a:ext cx="5842000" cy="1763395"/>
+                    </a:xfrm>
+                    <a:prstGeom prst="rect">
+                      <a:avLst/>
+                    </a:prstGeom>
+                  </pic:spPr>
+                </pic:pic>
+              </a:graphicData>
+            </a:graphic>
+          </wp:inline>
+        </w:drawing>
       </w:r>
     </w:p>
     <w:p>
@@ -442,12 +479,22 @@
         <w:spacing w:before="189"/>
         <w:rPr>
           <w:rFonts w:ascii="Arial" w:hAnsi="Arial" w:cs="Arial"/>
-          <w:lang w:val="en-US"/>
-        </w:rPr>
-      </w:pPr>
-      <w:r>
-        <w:rPr>
-          <w:rFonts w:ascii="Arial" w:hAnsi="Arial" w:cs="Arial"/>
+          <w:b/>
+          <w:bCs/>
+          <w:color w:val="3498DB"/>
+          <w:sz w:val="24"/>
+          <w:szCs w:val="24"/>
+          <w:lang w:val="en-US"/>
+        </w:rPr>
+      </w:pPr>
+      <w:r>
+        <w:rPr>
+          <w:rFonts w:ascii="Arial" w:hAnsi="Arial" w:cs="Arial"/>
+          <w:b/>
+          <w:bCs/>
+          <w:color w:val="3498DB"/>
+          <w:sz w:val="32"/>
+          <w:szCs w:val="32"/>
           <w:lang w:val="en-US"/>
         </w:rPr>
         <w:t>¿</w:t>
@@ -455,20 +502,23 @@
       <w:r>
         <w:rPr>
           <w:rFonts w:ascii="Arial" w:hAnsi="Arial" w:cs="Arial"/>
-          <w:lang w:val="en-US"/>
-        </w:rPr>
-        <w:t>Write a producto that they can develop and charge a client fo</w:t>
-      </w:r>
-      <w:r>
-        <w:rPr>
-          <w:rFonts w:ascii="Arial" w:hAnsi="Arial" w:cs="Arial"/>
-          <w:lang w:val="en-US"/>
-        </w:rPr>
-        <w:t>r it</w:t>
-      </w:r>
-      <w:r>
-        <w:rPr>
-          <w:rFonts w:ascii="Arial" w:hAnsi="Arial" w:cs="Arial"/>
+          <w:b/>
+          <w:bCs/>
+          <w:color w:val="3498DB"/>
+          <w:sz w:val="32"/>
+          <w:szCs w:val="32"/>
+          <w:lang w:val="en-US"/>
+        </w:rPr>
+        <w:t>Write a product that they can develop and charge a client for it</w:t>
+      </w:r>
+      <w:r>
+        <w:rPr>
+          <w:rFonts w:ascii="Arial" w:hAnsi="Arial" w:cs="Arial"/>
+          <w:b/>
+          <w:bCs/>
+          <w:color w:val="3498DB"/>
+          <w:sz w:val="32"/>
+          <w:szCs w:val="32"/>
           <w:lang w:val="en-US"/>
         </w:rPr>
         <w:t>?</w:t>
@@ -488,22 +538,21 @@
         <w:spacing w:before="38"/>
         <w:rPr>
           <w:rFonts w:ascii="Arial" w:hAnsi="Arial" w:cs="Arial"/>
-          <w:lang w:val="en-US"/>
-        </w:rPr>
-      </w:pPr>
-      <w:r>
-        <w:rPr>
-          <w:rFonts w:ascii="Arial" w:hAnsi="Arial" w:cs="Arial"/>
-          <w:lang w:val="en-US"/>
-        </w:rPr>
-        <w:t>A business financial management we</w:t>
-      </w:r>
-      <w:r>
-        <w:rPr>
-          <w:rFonts w:ascii="Arial" w:hAnsi="Arial" w:cs="Arial"/>
-          <w:lang w:val="en-US"/>
-        </w:rPr>
-        <w:t>b application.</w:t>
+          <w:color w:val="2C3E50"/>
+          <w:sz w:val="24"/>
+          <w:szCs w:val="24"/>
+          <w:lang w:val="en-US"/>
+        </w:rPr>
+      </w:pPr>
+      <w:r>
+        <w:rPr>
+          <w:rFonts w:ascii="Arial" w:hAnsi="Arial" w:cs="Arial"/>
+          <w:color w:val="2C3E50"/>
+          <w:sz w:val="24"/>
+          <w:szCs w:val="24"/>
+          <w:lang w:val="en-US"/>
+        </w:rPr>
+        <w:t>A business financial management web application.</w:t>
       </w:r>
     </w:p>
     <w:p>
@@ -530,28 +579,37 @@
         <w:spacing w:before="1"/>
         <w:rPr>
           <w:rFonts w:ascii="Arial" w:hAnsi="Arial" w:cs="Arial"/>
-          <w:lang w:val="en-US"/>
-        </w:rPr>
-      </w:pPr>
-      <w:r>
-        <w:rPr>
-          <w:rFonts w:ascii="Arial" w:hAnsi="Arial" w:cs="Arial"/>
+          <w:b/>
+          <w:bCs/>
+          <w:color w:val="3498DB"/>
+          <w:sz w:val="32"/>
+          <w:szCs w:val="32"/>
+          <w:lang w:val="en-US"/>
+        </w:rPr>
+      </w:pPr>
+      <w:r>
+        <w:rPr>
+          <w:rFonts w:ascii="Arial" w:hAnsi="Arial" w:cs="Arial"/>
+          <w:b/>
+          <w:bCs/>
+          <w:color w:val="3498DB"/>
+          <w:sz w:val="32"/>
+          <w:szCs w:val="32"/>
           <w:lang w:val="en-US"/>
         </w:rPr>
         <w:t>¿</w:t>
       </w:r>
       <w:r>
         <w:rPr>
-          <w:lang w:val="en-US"/>
-        </w:rPr>
-        <w:t xml:space="preserve"> </w:t>
-      </w:r>
-      <w:r>
-        <w:rPr>
-          <w:rFonts w:ascii="Arial" w:hAnsi="Arial" w:cs="Arial"/>
-          <w:lang w:val="en-US"/>
-        </w:rPr>
-        <w:t>2- Write down the technological tools that you would use to achieve the objective?</w:t>
+          <w:rFonts w:ascii="Arial" w:hAnsi="Arial" w:cs="Arial"/>
+          <w:b/>
+          <w:bCs/>
+          <w:color w:val="3498DB"/>
+          <w:sz w:val="32"/>
+          <w:szCs w:val="32"/>
+          <w:lang w:val="en-US"/>
+        </w:rPr>
+        <w:t xml:space="preserve"> Write down the technological tools that you would use to achieve the objective?</w:t>
       </w:r>
     </w:p>
     <w:p>
@@ -564,11 +622,19 @@
         <w:ind w:left="296" w:firstLine="0"/>
         <w:rPr>
           <w:rFonts w:ascii="Arial" w:hAnsi="Arial" w:cs="Arial"/>
-        </w:rPr>
-      </w:pPr>
-      <w:r>
-        <w:rPr>
-          <w:rFonts w:ascii="Arial" w:hAnsi="Arial" w:cs="Arial"/>
+          <w:color w:val="2C3E50"/>
+          <w:sz w:val="24"/>
+          <w:szCs w:val="24"/>
+          <w:lang w:val="en-US"/>
+        </w:rPr>
+      </w:pPr>
+      <w:r>
+        <w:rPr>
+          <w:rFonts w:ascii="Arial" w:hAnsi="Arial" w:cs="Arial"/>
+          <w:color w:val="2C3E50"/>
+          <w:sz w:val="24"/>
+          <w:szCs w:val="24"/>
+          <w:lang w:val="en-US"/>
         </w:rPr>
         <w:t>● React.js</w:t>
       </w:r>
@@ -583,11 +649,19 @@
         <w:ind w:left="296" w:firstLine="0"/>
         <w:rPr>
           <w:rFonts w:ascii="Arial" w:hAnsi="Arial" w:cs="Arial"/>
-        </w:rPr>
-      </w:pPr>
-      <w:r>
-        <w:rPr>
-          <w:rFonts w:ascii="Arial" w:hAnsi="Arial" w:cs="Arial"/>
+          <w:color w:val="2C3E50"/>
+          <w:sz w:val="24"/>
+          <w:szCs w:val="24"/>
+          <w:lang w:val="en-US"/>
+        </w:rPr>
+      </w:pPr>
+      <w:r>
+        <w:rPr>
+          <w:rFonts w:ascii="Arial" w:hAnsi="Arial" w:cs="Arial"/>
+          <w:color w:val="2C3E50"/>
+          <w:sz w:val="24"/>
+          <w:szCs w:val="24"/>
+          <w:lang w:val="en-US"/>
         </w:rPr>
         <w:t>● NodeJS</w:t>
       </w:r>
@@ -601,18 +675,21 @@
         <w:ind w:left="99"/>
         <w:rPr>
           <w:rFonts w:ascii="Arial" w:hAnsi="Arial" w:cs="Arial"/>
-        </w:rPr>
-      </w:pPr>
-      <w:r>
-        <w:rPr>
-          <w:rFonts w:ascii="Arial" w:hAnsi="Arial" w:cs="Arial"/>
+          <w:color w:val="2C3E50"/>
+          <w:sz w:val="24"/>
+          <w:szCs w:val="24"/>
+          <w:lang w:val="en-US"/>
+        </w:rPr>
+      </w:pPr>
+      <w:r>
+        <w:rPr>
+          <w:rFonts w:ascii="Arial" w:hAnsi="Arial" w:cs="Arial"/>
+          <w:color w:val="2C3E50"/>
+          <w:sz w:val="24"/>
+          <w:szCs w:val="24"/>
+          <w:lang w:val="en-US"/>
         </w:rPr>
         <w:tab/>
-      </w:r>
-      <w:r>
-        <w:rPr>
-          <w:rFonts w:ascii="Arial" w:hAnsi="Arial" w:cs="Arial"/>
-        </w:rPr>
         <w:t>● MongoDB</w:t>
       </w:r>
     </w:p>
@@ -626,11 +703,19 @@
         <w:ind w:left="296" w:firstLine="0"/>
         <w:rPr>
           <w:rFonts w:ascii="Arial" w:hAnsi="Arial" w:cs="Arial"/>
-        </w:rPr>
-      </w:pPr>
-      <w:r>
-        <w:rPr>
-          <w:rFonts w:ascii="Arial" w:hAnsi="Arial" w:cs="Arial"/>
+          <w:color w:val="2C3E50"/>
+          <w:sz w:val="24"/>
+          <w:szCs w:val="24"/>
+          <w:lang w:val="en-US"/>
+        </w:rPr>
+      </w:pPr>
+      <w:r>
+        <w:rPr>
+          <w:rFonts w:ascii="Arial" w:hAnsi="Arial" w:cs="Arial"/>
+          <w:color w:val="2C3E50"/>
+          <w:sz w:val="24"/>
+          <w:szCs w:val="24"/>
+          <w:lang w:val="en-US"/>
         </w:rPr>
         <w:t>● ExpressJS</w:t>
       </w:r>
@@ -645,12 +730,19 @@
         <w:ind w:left="296" w:firstLine="0"/>
         <w:rPr>
           <w:rFonts w:ascii="Arial" w:hAnsi="Arial" w:cs="Arial"/>
-          <w:sz w:val="28"/>
-        </w:rPr>
-      </w:pPr>
-      <w:r>
-        <w:rPr>
-          <w:rFonts w:ascii="Arial" w:hAnsi="Arial" w:cs="Arial"/>
+          <w:color w:val="2C3E50"/>
+          <w:sz w:val="32"/>
+          <w:szCs w:val="24"/>
+          <w:lang w:val="en-US"/>
+        </w:rPr>
+      </w:pPr>
+      <w:r>
+        <w:rPr>
+          <w:rFonts w:ascii="Arial" w:hAnsi="Arial" w:cs="Arial"/>
+          <w:color w:val="2C3E50"/>
+          <w:sz w:val="24"/>
+          <w:szCs w:val="24"/>
+          <w:lang w:val="en-US"/>
         </w:rPr>
         <w:t>● JWT (JSON Web Tokens)</w:t>
       </w:r>
@@ -668,12 +760,22 @@
         <w:spacing w:before="0"/>
         <w:rPr>
           <w:rFonts w:ascii="Arial" w:hAnsi="Arial" w:cs="Arial"/>
-          <w:lang w:val="en-US"/>
-        </w:rPr>
-      </w:pPr>
-      <w:r>
-        <w:rPr>
-          <w:rFonts w:ascii="Arial" w:hAnsi="Arial" w:cs="Arial"/>
+          <w:b/>
+          <w:bCs/>
+          <w:color w:val="3498DB"/>
+          <w:sz w:val="32"/>
+          <w:szCs w:val="32"/>
+          <w:lang w:val="en-US"/>
+        </w:rPr>
+      </w:pPr>
+      <w:r>
+        <w:rPr>
+          <w:rFonts w:ascii="Arial" w:hAnsi="Arial" w:cs="Arial"/>
+          <w:b/>
+          <w:bCs/>
+          <w:color w:val="3498DB"/>
+          <w:sz w:val="32"/>
+          <w:szCs w:val="32"/>
           <w:lang w:val="en-US"/>
         </w:rPr>
         <w:t>¿</w:t>
@@ -681,6 +783,11 @@
       <w:r>
         <w:rPr>
           <w:rFonts w:ascii="Arial" w:hAnsi="Arial" w:cs="Arial"/>
+          <w:b/>
+          <w:bCs/>
+          <w:color w:val="3498DB"/>
+          <w:sz w:val="32"/>
+          <w:szCs w:val="32"/>
           <w:lang w:val="en-US"/>
         </w:rPr>
         <w:t>How much would you charge for the work</w:t>
@@ -688,6 +795,11 @@
       <w:r>
         <w:rPr>
           <w:rFonts w:ascii="Arial" w:hAnsi="Arial" w:cs="Arial"/>
+          <w:b/>
+          <w:bCs/>
+          <w:color w:val="3498DB"/>
+          <w:sz w:val="32"/>
+          <w:szCs w:val="32"/>
           <w:lang w:val="en-US"/>
         </w:rPr>
         <w:t>?</w:t>
@@ -707,37 +819,55 @@
         <w:spacing w:before="38"/>
         <w:rPr>
           <w:rFonts w:ascii="Arial" w:hAnsi="Arial" w:cs="Arial"/>
-        </w:rPr>
-      </w:pPr>
-      <w:r>
-        <w:rPr>
-          <w:rFonts w:ascii="Arial" w:hAnsi="Arial" w:cs="Arial"/>
+          <w:color w:val="2C3E50"/>
+          <w:sz w:val="24"/>
+          <w:szCs w:val="24"/>
+        </w:rPr>
+      </w:pPr>
+      <w:r>
+        <w:rPr>
+          <w:rFonts w:ascii="Arial" w:hAnsi="Arial" w:cs="Arial"/>
+          <w:color w:val="2C3E50"/>
+          <w:sz w:val="24"/>
+          <w:szCs w:val="24"/>
         </w:rPr>
         <w:t>¢</w:t>
       </w:r>
       <w:r>
         <w:rPr>
           <w:rFonts w:ascii="Arial" w:hAnsi="Arial" w:cs="Arial"/>
+          <w:color w:val="2C3E50"/>
           <w:spacing w:val="-3"/>
+          <w:sz w:val="24"/>
+          <w:szCs w:val="24"/>
         </w:rPr>
         <w:t xml:space="preserve"> </w:t>
       </w:r>
       <w:r>
         <w:rPr>
           <w:rFonts w:ascii="Arial" w:hAnsi="Arial" w:cs="Arial"/>
+          <w:color w:val="2C3E50"/>
+          <w:sz w:val="24"/>
+          <w:szCs w:val="24"/>
         </w:rPr>
         <w:t>350</w:t>
       </w:r>
       <w:r>
         <w:rPr>
           <w:rFonts w:ascii="Arial" w:hAnsi="Arial" w:cs="Arial"/>
+          <w:color w:val="2C3E50"/>
           <w:spacing w:val="-2"/>
+          <w:sz w:val="24"/>
+          <w:szCs w:val="24"/>
         </w:rPr>
         <w:t xml:space="preserve"> </w:t>
       </w:r>
       <w:r>
         <w:rPr>
           <w:rFonts w:ascii="Arial" w:hAnsi="Arial" w:cs="Arial"/>
+          <w:color w:val="2C3E50"/>
+          <w:sz w:val="24"/>
+          <w:szCs w:val="24"/>
         </w:rPr>
         <w:t>000</w:t>
       </w:r>
@@ -765,18 +895,33 @@
         <w:spacing w:before="0"/>
         <w:rPr>
           <w:rFonts w:ascii="Arial" w:hAnsi="Arial" w:cs="Arial"/>
-          <w:lang w:val="en-US"/>
-        </w:rPr>
-      </w:pPr>
-      <w:r>
-        <w:rPr>
-          <w:rFonts w:ascii="Arial" w:hAnsi="Arial" w:cs="Arial"/>
+          <w:b/>
+          <w:bCs/>
+          <w:color w:val="3498DB"/>
+          <w:sz w:val="32"/>
+          <w:szCs w:val="32"/>
+          <w:lang w:val="en-US"/>
+        </w:rPr>
+      </w:pPr>
+      <w:r>
+        <w:rPr>
+          <w:rFonts w:ascii="Arial" w:hAnsi="Arial" w:cs="Arial"/>
+          <w:b/>
+          <w:bCs/>
+          <w:color w:val="3498DB"/>
+          <w:sz w:val="32"/>
+          <w:szCs w:val="32"/>
           <w:lang w:val="en-US"/>
         </w:rPr>
         <w:t>¿</w:t>
       </w:r>
       <w:r>
         <w:rPr>
+          <w:b/>
+          <w:bCs/>
+          <w:color w:val="3498DB"/>
+          <w:sz w:val="28"/>
+          <w:szCs w:val="28"/>
           <w:lang w:val="en-US"/>
         </w:rPr>
         <w:t xml:space="preserve"> </w:t>
@@ -784,6 +929,11 @@
       <w:r>
         <w:rPr>
           <w:rFonts w:ascii="Arial" w:hAnsi="Arial" w:cs="Arial"/>
+          <w:b/>
+          <w:bCs/>
+          <w:color w:val="3498DB"/>
+          <w:sz w:val="32"/>
+          <w:szCs w:val="32"/>
           <w:lang w:val="en-US"/>
         </w:rPr>
         <w:t>How are you going to handle the Web Hosting aspect if it is required, justify</w:t>
@@ -791,6 +941,11 @@
       <w:r>
         <w:rPr>
           <w:rFonts w:ascii="Arial" w:hAnsi="Arial" w:cs="Arial"/>
+          <w:b/>
+          <w:bCs/>
+          <w:color w:val="3498DB"/>
+          <w:sz w:val="32"/>
+          <w:szCs w:val="32"/>
           <w:lang w:val="en-US"/>
         </w:rPr>
         <w:t>?</w:t>
@@ -811,7 +966,39 @@
           <w:rFonts w:ascii="Arial" w:hAnsi="Arial" w:cs="Arial"/>
           <w:lang w:val="en-US"/>
         </w:rPr>
-        <w:t>• AWS (Amazon Web Services) or Google Cloud Platform: Both platforms offer a wide range of web hosting services that meet scalability, security and availability requirements. We can use services like AWS Elastic Beanstalk or Google App Engine to automatically deploy and scale our application based on demand.</w:t>
+        <w:t xml:space="preserve">• </w:t>
+      </w:r>
+      <w:r>
+        <w:rPr>
+          <w:rFonts w:ascii="Arial" w:hAnsi="Arial" w:cs="Arial"/>
+          <w:b/>
+          <w:bCs/>
+          <w:color w:val="F1C40F"/>
+          <w:sz w:val="28"/>
+          <w:szCs w:val="28"/>
+          <w:lang w:val="en-US"/>
+        </w:rPr>
+        <w:t>AWS (Amazon Web Services) or Google Cloud Platform:</w:t>
+      </w:r>
+      <w:r>
+        <w:rPr>
+          <w:rFonts w:ascii="Arial" w:hAnsi="Arial" w:cs="Arial"/>
+          <w:color w:val="F1C40F"/>
+          <w:sz w:val="28"/>
+          <w:szCs w:val="28"/>
+          <w:lang w:val="en-US"/>
+        </w:rPr>
+        <w:t xml:space="preserve"> </w:t>
+      </w:r>
+      <w:r>
+        <w:rPr>
+          <w:rFonts w:ascii="Arial" w:hAnsi="Arial" w:cs="Arial"/>
+          <w:color w:val="2C3E50"/>
+          <w:sz w:val="24"/>
+          <w:szCs w:val="24"/>
+          <w:lang w:val="en-US"/>
+        </w:rPr>
+        <w:t>Both platforms offer a wide range of web hosting services that meet scalability, security and availability requirements. We can use services like AWS Elastic Beanstalk or Google App Engine to automatically deploy and scale our application based on demand.</w:t>
       </w:r>
     </w:p>
     <w:p>
@@ -832,15 +1019,43 @@
         </w:tabs>
         <w:rPr>
           <w:rFonts w:ascii="Arial" w:hAnsi="Arial" w:cs="Arial"/>
-          <w:lang w:val="en-US"/>
-        </w:rPr>
-      </w:pPr>
-      <w:r>
-        <w:rPr>
-          <w:rFonts w:ascii="Arial" w:hAnsi="Arial" w:cs="Arial"/>
-          <w:lang w:val="en-US"/>
-        </w:rPr>
-        <w:t>• Amazon RDS (Relational Database Service) or Google Cloud SQL: To store and manage financial data securely, we can use managed database services such as Amazon RDS or Google Cloud SQL. These services allow us to scale our database automatically and manage backups and disaster recovery easily.</w:t>
+          <w:color w:val="2C3E50"/>
+          <w:sz w:val="24"/>
+          <w:szCs w:val="24"/>
+          <w:lang w:val="en-US"/>
+        </w:rPr>
+      </w:pPr>
+      <w:r>
+        <w:rPr>
+          <w:rFonts w:ascii="Arial" w:hAnsi="Arial" w:cs="Arial"/>
+          <w:b/>
+          <w:bCs/>
+          <w:color w:val="F1C40F"/>
+          <w:sz w:val="28"/>
+          <w:szCs w:val="28"/>
+          <w:lang w:val="en-US"/>
+        </w:rPr>
+        <w:t>• Amazon RDS (Relational Database Service) or Google Cloud SQL:</w:t>
+      </w:r>
+      <w:r>
+        <w:rPr>
+          <w:rFonts w:ascii="Arial" w:hAnsi="Arial" w:cs="Arial"/>
+          <w:color w:val="F1C40F"/>
+          <w:sz w:val="28"/>
+          <w:szCs w:val="28"/>
+          <w:lang w:val="en-US"/>
+        </w:rPr>
+        <w:t xml:space="preserve"> </w:t>
+      </w:r>
+      <w:r>
+        <w:rPr>
+          <w:rFonts w:ascii="Arial" w:hAnsi="Arial" w:cs="Arial"/>
+          <w:color w:val="2C3E50"/>
+          <w:sz w:val="24"/>
+          <w:szCs w:val="24"/>
+          <w:lang w:val="en-US"/>
+        </w:rPr>
+        <w:t>To store and manage financial data securely, we can use managed database services such as Amazon RDS or Google Cloud SQL. These services allow us to scale our database automatically and manage backups and disaster recovery easily.</w:t>
       </w:r>
     </w:p>
     <w:p>
@@ -869,7 +1084,36 @@
           <w:rFonts w:ascii="Arial" w:hAnsi="Arial" w:cs="Arial"/>
           <w:lang w:val="en-US"/>
         </w:rPr>
-        <w:t>• Amazon CloudFront or Google Cloud CDN (Content Delivery Network): To improve the performance and loading speed of the application, we can use CDN services such as Amazon CloudFront or Google Cloud CDN. These services allow us to distribute static application content across a network of global servers, reducing latency and improving the user experience.</w:t>
+        <w:t xml:space="preserve">• </w:t>
+      </w:r>
+      <w:r>
+        <w:rPr>
+          <w:rFonts w:ascii="Arial" w:hAnsi="Arial" w:cs="Arial"/>
+          <w:b/>
+          <w:bCs/>
+          <w:color w:val="F1C40F"/>
+          <w:sz w:val="28"/>
+          <w:szCs w:val="28"/>
+          <w:lang w:val="en-US"/>
+        </w:rPr>
+        <w:t>Amazon CloudFront or Google Cloud CDN (Content Delivery Network):</w:t>
+      </w:r>
+      <w:r>
+        <w:rPr>
+          <w:rFonts w:ascii="Arial" w:hAnsi="Arial" w:cs="Arial"/>
+          <w:lang w:val="en-US"/>
+        </w:rPr>
+        <w:t xml:space="preserve"> </w:t>
+      </w:r>
+      <w:r>
+        <w:rPr>
+          <w:rFonts w:ascii="Arial" w:hAnsi="Arial" w:cs="Arial"/>
+          <w:color w:val="2C3E50"/>
+          <w:sz w:val="24"/>
+          <w:szCs w:val="24"/>
+          <w:lang w:val="en-US"/>
+        </w:rPr>
+        <w:t>To improve the performance and loading speed of the application, we can use CDN services such as Amazon CloudFront or Google Cloud CDN. These services allow us to distribute static application content across a network of global servers, reducing latency and improving the user experience.</w:t>
       </w:r>
     </w:p>
     <w:p>
@@ -898,7 +1142,39 @@
           <w:rFonts w:ascii="Arial" w:hAnsi="Arial" w:cs="Arial"/>
           <w:lang w:val="en-US"/>
         </w:rPr>
-        <w:t>• AWS Identity and Access Management (IAM) or Google Cloud Identity and Access Management (IAM): To ensure the security of the application, we can use identity and access management services such as AWS IAM or Google Cloud IAM. These services allow us to control who has access to application resources and apply custom security policies to protect sensitive financial data.</w:t>
+        <w:t xml:space="preserve">• </w:t>
+      </w:r>
+      <w:r>
+        <w:rPr>
+          <w:rFonts w:ascii="Arial" w:hAnsi="Arial" w:cs="Arial"/>
+          <w:b/>
+          <w:bCs/>
+          <w:color w:val="F1C40F"/>
+          <w:sz w:val="28"/>
+          <w:szCs w:val="28"/>
+          <w:lang w:val="en-US"/>
+        </w:rPr>
+        <w:t>AWS Identity and Access Management (IAM) or Google Cloud Identity and Access Management (IAM):</w:t>
+      </w:r>
+      <w:r>
+        <w:rPr>
+          <w:rFonts w:ascii="Arial" w:hAnsi="Arial" w:cs="Arial"/>
+          <w:color w:val="F1C40F"/>
+          <w:sz w:val="28"/>
+          <w:szCs w:val="28"/>
+          <w:lang w:val="en-US"/>
+        </w:rPr>
+        <w:t xml:space="preserve"> </w:t>
+      </w:r>
+      <w:r>
+        <w:rPr>
+          <w:rFonts w:ascii="Arial" w:hAnsi="Arial" w:cs="Arial"/>
+          <w:color w:val="2C3E50"/>
+          <w:sz w:val="24"/>
+          <w:szCs w:val="24"/>
+          <w:lang w:val="en-US"/>
+        </w:rPr>
+        <w:t>To ensure the security of the application, we can use identity and access management services such as AWS IAM or Google Cloud IAM. These services allow us to control who has access to application resources and apply custom security policies to protect sensitive financial data.</w:t>
       </w:r>
     </w:p>
     <w:p>
@@ -914,28 +1190,50 @@
         <w:spacing w:before="0"/>
         <w:rPr>
           <w:rFonts w:ascii="Arial" w:hAnsi="Arial" w:cs="Arial"/>
-          <w:lang w:val="en-US"/>
-        </w:rPr>
-      </w:pPr>
-      <w:r>
-        <w:rPr>
-          <w:rFonts w:ascii="Arial" w:hAnsi="Arial" w:cs="Arial"/>
+          <w:b/>
+          <w:bCs/>
+          <w:color w:val="3498DB"/>
+          <w:sz w:val="32"/>
+          <w:szCs w:val="32"/>
+          <w:lang w:val="en-US"/>
+        </w:rPr>
+      </w:pPr>
+      <w:r>
+        <w:rPr>
+          <w:rFonts w:ascii="Arial" w:hAnsi="Arial" w:cs="Arial"/>
+          <w:b/>
+          <w:bCs/>
+          <w:color w:val="3498DB"/>
+          <w:sz w:val="32"/>
+          <w:szCs w:val="32"/>
           <w:lang w:val="en-US"/>
         </w:rPr>
         <w:t>¿</w:t>
       </w:r>
       <w:r>
         <w:rPr>
-          <w:lang w:val="en-US"/>
-        </w:rPr>
-        <w:t xml:space="preserve"> </w:t>
-      </w:r>
-      <w:r>
-        <w:rPr>
-          <w:rFonts w:ascii="Arial" w:hAnsi="Arial" w:cs="Arial"/>
-          <w:lang w:val="en-US"/>
-        </w:rPr>
-        <w:t>Do you cite the most relevant points that should be noted for the client?</w:t>
+          <w:rFonts w:ascii="Arial" w:hAnsi="Arial" w:cs="Arial"/>
+          <w:b/>
+          <w:bCs/>
+          <w:color w:val="3498DB"/>
+          <w:sz w:val="32"/>
+          <w:szCs w:val="32"/>
+          <w:lang w:val="en-US"/>
+        </w:rPr>
+        <w:t xml:space="preserve">Do you cite the most relevant points that should be </w:t>
+      </w:r>
+      <w:r>
+        <w:rPr>
+          <w:rFonts w:ascii="Arial" w:hAnsi="Arial" w:cs="Arial"/>
+          <w:b/>
+          <w:bCs/>
+          <w:color w:val="3498DB"/>
+          <w:sz w:val="32"/>
+          <w:szCs w:val="32"/>
+          <w:lang w:val="en-US"/>
+        </w:rPr>
+        <w:lastRenderedPageBreak/>
+        <w:t>noted for the client?</w:t>
       </w:r>
     </w:p>
     <w:p>
@@ -947,6 +1245,9 @@
         <w:ind w:left="296"/>
         <w:rPr>
           <w:rFonts w:ascii="Arial" w:hAnsi="Arial" w:cs="Arial"/>
+          <w:color w:val="2C3E50"/>
+          <w:sz w:val="24"/>
+          <w:szCs w:val="24"/>
           <w:lang w:val="en-US"/>
         </w:rPr>
       </w:pPr>
@@ -969,6 +1270,9 @@
           <w:rFonts w:ascii="Arial" w:hAnsi="Arial" w:cs="Arial"/>
           <w:b/>
           <w:bCs/>
+          <w:color w:val="F1C40F"/>
+          <w:sz w:val="28"/>
+          <w:szCs w:val="28"/>
           <w:lang w:val="en-US"/>
         </w:rPr>
         <w:t>Revisions and Changes</w:t>
@@ -976,9 +1280,22 @@
       <w:r>
         <w:rPr>
           <w:rFonts w:ascii="Arial" w:hAnsi="Arial" w:cs="Arial"/>
-          <w:lang w:val="en-US"/>
-        </w:rPr>
-        <w:t>: Two revisions are included with their respective changes in the design and functionalities of the financial application. Any additional revisions or updates after the third revision will be charged separately from the initial agreed price.</w:t>
+          <w:color w:val="F1C40F"/>
+          <w:sz w:val="28"/>
+          <w:szCs w:val="28"/>
+          <w:lang w:val="en-US"/>
+        </w:rPr>
+        <w:t xml:space="preserve">: </w:t>
+      </w:r>
+      <w:r>
+        <w:rPr>
+          <w:rFonts w:ascii="Arial" w:hAnsi="Arial" w:cs="Arial"/>
+          <w:color w:val="2C3E50"/>
+          <w:sz w:val="24"/>
+          <w:szCs w:val="24"/>
+          <w:lang w:val="en-US"/>
+        </w:rPr>
+        <w:t>Two revisions are included with their respective changes in the design and functionalities of the financial application. Any additional revisions or updates after the third revision will be charged separately from the initial agreed price.</w:t>
       </w:r>
     </w:p>
     <w:p>
@@ -1003,12 +1320,16 @@
         <w:ind w:left="296"/>
         <w:rPr>
           <w:rFonts w:ascii="Arial" w:hAnsi="Arial" w:cs="Arial"/>
-          <w:lang w:val="en-US"/>
-        </w:rPr>
-      </w:pPr>
-      <w:r>
-        <w:rPr>
-          <w:rFonts w:ascii="Arial" w:hAnsi="Arial" w:cs="Arial"/>
+          <w:color w:val="2C3E50"/>
+          <w:lang w:val="en-US"/>
+        </w:rPr>
+      </w:pPr>
+      <w:r>
+        <w:rPr>
+          <w:rFonts w:ascii="Arial" w:hAnsi="Arial" w:cs="Arial"/>
+          <w:color w:val="F1C40F"/>
+          <w:sz w:val="28"/>
+          <w:szCs w:val="28"/>
           <w:lang w:val="en-US"/>
         </w:rPr>
         <w:tab/>
@@ -1016,6 +1337,9 @@
       <w:r>
         <w:rPr>
           <w:rFonts w:ascii="Arial" w:hAnsi="Arial" w:cs="Arial"/>
+          <w:color w:val="F1C40F"/>
+          <w:sz w:val="28"/>
+          <w:szCs w:val="28"/>
           <w:lang w:val="en-US"/>
         </w:rPr>
         <w:t xml:space="preserve">• </w:t>
@@ -1025,6 +1349,9 @@
           <w:rFonts w:ascii="Arial" w:hAnsi="Arial" w:cs="Arial"/>
           <w:b/>
           <w:bCs/>
+          <w:color w:val="F1C40F"/>
+          <w:sz w:val="28"/>
+          <w:szCs w:val="28"/>
           <w:lang w:val="en-US"/>
         </w:rPr>
         <w:t>Contact Information:</w:t>
@@ -1032,9 +1359,22 @@
       <w:r>
         <w:rPr>
           <w:rFonts w:ascii="Arial" w:hAnsi="Arial" w:cs="Arial"/>
-          <w:lang w:val="en-US"/>
-        </w:rPr>
-        <w:t xml:space="preserve"> The financial website will include clear and easily accessible contact information so that users can contact the business for queries or support.</w:t>
+          <w:color w:val="F1C40F"/>
+          <w:sz w:val="28"/>
+          <w:szCs w:val="28"/>
+          <w:lang w:val="en-US"/>
+        </w:rPr>
+        <w:t xml:space="preserve"> </w:t>
+      </w:r>
+      <w:r>
+        <w:rPr>
+          <w:rFonts w:ascii="Arial" w:hAnsi="Arial" w:cs="Arial"/>
+          <w:color w:val="2C3E50"/>
+          <w:sz w:val="24"/>
+          <w:szCs w:val="24"/>
+          <w:lang w:val="en-US"/>
+        </w:rPr>
+        <w:t>The financial website will include clear and easily accessible contact information so that users can contact the business for queries or support.</w:t>
       </w:r>
     </w:p>
     <w:p>
@@ -1046,6 +1386,7 @@
         <w:ind w:left="296"/>
         <w:rPr>
           <w:rFonts w:ascii="Arial" w:hAnsi="Arial" w:cs="Arial"/>
+          <w:color w:val="2C3E50"/>
           <w:lang w:val="en-US"/>
         </w:rPr>
       </w:pPr>
@@ -1059,6 +1400,7 @@
         <w:ind w:left="296"/>
         <w:rPr>
           <w:rFonts w:ascii="Arial" w:hAnsi="Arial" w:cs="Arial"/>
+          <w:color w:val="2C3E50"/>
           <w:lang w:val="en-US"/>
         </w:rPr>
       </w:pPr>
@@ -1072,6 +1414,9 @@
       <w:r>
         <w:rPr>
           <w:rFonts w:ascii="Arial" w:hAnsi="Arial" w:cs="Arial"/>
+          <w:color w:val="F1C40F"/>
+          <w:sz w:val="28"/>
+          <w:szCs w:val="28"/>
           <w:lang w:val="en-US"/>
         </w:rPr>
         <w:t xml:space="preserve">• </w:t>
@@ -1081,6 +1426,9 @@
           <w:rFonts w:ascii="Arial" w:hAnsi="Arial" w:cs="Arial"/>
           <w:b/>
           <w:bCs/>
+          <w:color w:val="F1C40F"/>
+          <w:sz w:val="28"/>
+          <w:szCs w:val="28"/>
           <w:lang w:val="en-US"/>
         </w:rPr>
         <w:t>Single Page Design</w:t>
@@ -1088,9 +1436,22 @@
       <w:r>
         <w:rPr>
           <w:rFonts w:ascii="Arial" w:hAnsi="Arial" w:cs="Arial"/>
-          <w:lang w:val="en-US"/>
-        </w:rPr>
-        <w:t>: The financial web application will be designed as a single page for a smoother user experience and easy navigation.</w:t>
+          <w:color w:val="F1C40F"/>
+          <w:sz w:val="28"/>
+          <w:szCs w:val="28"/>
+          <w:lang w:val="en-US"/>
+        </w:rPr>
+        <w:t xml:space="preserve">: </w:t>
+      </w:r>
+      <w:r>
+        <w:rPr>
+          <w:rFonts w:ascii="Arial" w:hAnsi="Arial" w:cs="Arial"/>
+          <w:color w:val="2C3E50"/>
+          <w:sz w:val="24"/>
+          <w:szCs w:val="24"/>
+          <w:lang w:val="en-US"/>
+        </w:rPr>
+        <w:t>The financial web application will be designed as a single page for a smoother user experience and easy navigation.</w:t>
       </w:r>
     </w:p>
     <w:p>
@@ -1102,6 +1463,7 @@
         <w:ind w:left="296"/>
         <w:rPr>
           <w:rFonts w:ascii="Arial" w:hAnsi="Arial" w:cs="Arial"/>
+          <w:color w:val="2C3E50"/>
           <w:lang w:val="en-US"/>
         </w:rPr>
       </w:pPr>
@@ -1115,12 +1477,18 @@
         <w:ind w:left="296"/>
         <w:rPr>
           <w:rFonts w:ascii="Arial" w:hAnsi="Arial" w:cs="Arial"/>
-          <w:lang w:val="en-US"/>
-        </w:rPr>
-      </w:pPr>
-      <w:r>
-        <w:rPr>
-          <w:rFonts w:ascii="Arial" w:hAnsi="Arial" w:cs="Arial"/>
+          <w:color w:val="2C3E50"/>
+          <w:sz w:val="24"/>
+          <w:szCs w:val="24"/>
+          <w:lang w:val="en-US"/>
+        </w:rPr>
+      </w:pPr>
+      <w:r>
+        <w:rPr>
+          <w:rFonts w:ascii="Arial" w:hAnsi="Arial" w:cs="Arial"/>
+          <w:color w:val="F1C40F"/>
+          <w:sz w:val="28"/>
+          <w:szCs w:val="28"/>
           <w:lang w:val="en-US"/>
         </w:rPr>
         <w:tab/>
@@ -1128,6 +1496,9 @@
       <w:r>
         <w:rPr>
           <w:rFonts w:ascii="Arial" w:hAnsi="Arial" w:cs="Arial"/>
+          <w:color w:val="F1C40F"/>
+          <w:sz w:val="28"/>
+          <w:szCs w:val="28"/>
           <w:lang w:val="en-US"/>
         </w:rPr>
         <w:t xml:space="preserve">• </w:t>
@@ -1137,6 +1508,9 @@
           <w:rFonts w:ascii="Arial" w:hAnsi="Arial" w:cs="Arial"/>
           <w:b/>
           <w:bCs/>
+          <w:color w:val="F1C40F"/>
+          <w:sz w:val="28"/>
+          <w:szCs w:val="28"/>
           <w:lang w:val="en-US"/>
         </w:rPr>
         <w:t>Payment Deadline</w:t>
@@ -1144,9 +1518,22 @@
       <w:r>
         <w:rPr>
           <w:rFonts w:ascii="Arial" w:hAnsi="Arial" w:cs="Arial"/>
-          <w:lang w:val="en-US"/>
-        </w:rPr>
-        <w:t>: A deadline for payment of the project will be established, which will be mutually agreed upon and included in the contract. It is important to meet this date to ensure timely delivery of the final product.</w:t>
+          <w:color w:val="F1C40F"/>
+          <w:sz w:val="28"/>
+          <w:szCs w:val="28"/>
+          <w:lang w:val="en-US"/>
+        </w:rPr>
+        <w:t xml:space="preserve">: </w:t>
+      </w:r>
+      <w:r>
+        <w:rPr>
+          <w:rFonts w:ascii="Arial" w:hAnsi="Arial" w:cs="Arial"/>
+          <w:color w:val="2C3E50"/>
+          <w:sz w:val="24"/>
+          <w:szCs w:val="24"/>
+          <w:lang w:val="en-US"/>
+        </w:rPr>
+        <w:t>A deadline for payment of the project will be established, which will be mutually agreed upon and included in the contract. It is important to meet this date to ensure timely delivery of the final product.</w:t>
       </w:r>
     </w:p>
     <w:p>
@@ -1169,6 +1556,7 @@
         </w:tabs>
         <w:rPr>
           <w:rFonts w:ascii="Arial" w:hAnsi="Arial" w:cs="Arial"/>
+          <w:color w:val="2C3E50"/>
           <w:lang w:val="en-US"/>
         </w:rPr>
       </w:pPr>
@@ -1191,6 +1579,9 @@
           <w:rFonts w:ascii="Arial" w:hAnsi="Arial" w:cs="Arial"/>
           <w:b/>
           <w:bCs/>
+          <w:color w:val="F1C40F"/>
+          <w:sz w:val="28"/>
+          <w:szCs w:val="28"/>
           <w:lang w:val="en-US"/>
         </w:rPr>
         <w:t>Payment Method</w:t>
@@ -1198,38 +1589,31 @@
       <w:r>
         <w:rPr>
           <w:rFonts w:ascii="Arial" w:hAnsi="Arial" w:cs="Arial"/>
-          <w:lang w:val="en-US"/>
-        </w:rPr>
-        <w:t>: The process to make payment for the project will be carried out through the agreed means, whether PayPal, Sinpe Móvil or another payment method convenient for both parties. Clear instructions will be provided on how to make the payment safely and effectively.</w:t>
-      </w:r>
-    </w:p>
-    <w:p>
-      <w:pPr>
-        <w:pStyle w:val="Ttulo1"/>
-        <w:spacing w:before="162"/>
-        <w:rPr>
-          <w:rFonts w:ascii="Arial" w:hAnsi="Arial" w:cs="Arial"/>
-        </w:rPr>
-      </w:pPr>
-      <w:r>
-        <w:rPr>
-          <w:rFonts w:ascii="Arial" w:hAnsi="Arial" w:cs="Arial"/>
-        </w:rPr>
-        <w:lastRenderedPageBreak/>
-        <w:t>Paso</w:t>
-      </w:r>
-      <w:r>
-        <w:rPr>
-          <w:rFonts w:ascii="Arial" w:hAnsi="Arial" w:cs="Arial"/>
-          <w:spacing w:val="-3"/>
+          <w:color w:val="F1C40F"/>
+          <w:sz w:val="28"/>
+          <w:szCs w:val="28"/>
+          <w:lang w:val="en-US"/>
+        </w:rPr>
+        <w:t>:</w:t>
+      </w:r>
+      <w:r>
+        <w:rPr>
+          <w:rFonts w:ascii="Arial" w:hAnsi="Arial" w:cs="Arial"/>
+          <w:sz w:val="28"/>
+          <w:szCs w:val="28"/>
+          <w:lang w:val="en-US"/>
         </w:rPr>
         <w:t xml:space="preserve"> </w:t>
       </w:r>
       <w:r>
         <w:rPr>
           <w:rFonts w:ascii="Arial" w:hAnsi="Arial" w:cs="Arial"/>
-        </w:rPr>
-        <w:t>#2</w:t>
+          <w:color w:val="2C3E50"/>
+          <w:sz w:val="24"/>
+          <w:szCs w:val="24"/>
+          <w:lang w:val="en-US"/>
+        </w:rPr>
+        <w:t>The process to make payment for the project will be carried out through the agreed means, whether PayPal, Sinpe Móvil or another payment method convenient for both parties. Clear instructions will be provided on how to make the payment safely and effectively.</w:t>
       </w:r>
     </w:p>
     <w:p>
@@ -1239,39 +1623,9 @@
         <w:rPr>
           <w:rFonts w:ascii="Arial" w:hAnsi="Arial" w:cs="Arial"/>
           <w:sz w:val="25"/>
-        </w:rPr>
-      </w:pPr>
-    </w:p>
-    <w:p>
-      <w:pPr>
-        <w:ind w:left="100"/>
-        <w:rPr>
-          <w:rFonts w:ascii="Arial" w:hAnsi="Arial" w:cs="Arial"/>
-          <w:b/>
-        </w:rPr>
-      </w:pPr>
-      <w:r>
-        <w:rPr>
-          <w:rFonts w:ascii="Arial" w:hAnsi="Arial" w:cs="Arial"/>
-          <w:b/>
-        </w:rPr>
-        <w:t>Servicios</w:t>
-      </w:r>
-      <w:r>
-        <w:rPr>
-          <w:rFonts w:ascii="Arial" w:hAnsi="Arial" w:cs="Arial"/>
-          <w:b/>
-          <w:spacing w:val="-11"/>
-        </w:rPr>
-        <w:t xml:space="preserve"> </w:t>
-      </w:r>
-      <w:r>
-        <w:rPr>
-          <w:rFonts w:ascii="Arial" w:hAnsi="Arial" w:cs="Arial"/>
-          <w:b/>
-        </w:rPr>
-        <w:t>Profesionales</w:t>
-      </w:r>
+          <w:lang w:val="en-US"/>
+        </w:rPr>
+      </w:pPr>
     </w:p>
     <w:p>
       <w:pPr>
@@ -1281,20 +1635,72 @@
           <w:rFonts w:ascii="Arial" w:hAnsi="Arial" w:cs="Arial"/>
           <w:b/>
           <w:sz w:val="28"/>
-        </w:rPr>
-      </w:pPr>
-    </w:p>
-    <w:p>
-      <w:pPr>
-        <w:pStyle w:val="Textoindependiente"/>
-        <w:rPr>
-          <w:rFonts w:ascii="Arial" w:hAnsi="Arial" w:cs="Arial"/>
-          <w:lang w:val="en-US"/>
-        </w:rPr>
-      </w:pPr>
-      <w:r>
-        <w:rPr>
-          <w:rFonts w:ascii="Arial" w:hAnsi="Arial" w:cs="Arial"/>
+          <w:lang w:val="en-US"/>
+        </w:rPr>
+      </w:pPr>
+      <w:r>
+        <w:rPr>
+          <w:rFonts w:ascii="Arial" w:hAnsi="Arial" w:cs="Arial"/>
+          <w:b/>
+          <w:color w:val="3498DB"/>
+          <w:sz w:val="32"/>
+          <w:szCs w:val="32"/>
+          <w:lang w:val="en-US"/>
+        </w:rPr>
+        <w:drawing>
+          <wp:inline distT="0" distB="0" distL="0" distR="0" wp14:anchorId="04458702" wp14:editId="576F792E">
+            <wp:extent cx="5842000" cy="1748155"/>
+            <wp:effectExtent l="0" t="0" r="6350" b="4445"/>
+            <wp:docPr id="10" name="Imagen 10"/>
+            <wp:cNvGraphicFramePr>
+              <a:graphicFrameLocks xmlns:a="http://schemas.openxmlformats.org/drawingml/2006/main" noChangeAspect="1"/>
+            </wp:cNvGraphicFramePr>
+            <a:graphic xmlns:a="http://schemas.openxmlformats.org/drawingml/2006/main">
+              <a:graphicData uri="http://schemas.openxmlformats.org/drawingml/2006/picture">
+                <pic:pic xmlns:pic="http://schemas.openxmlformats.org/drawingml/2006/picture">
+                  <pic:nvPicPr>
+                    <pic:cNvPr id="1" name=""/>
+                    <pic:cNvPicPr/>
+                  </pic:nvPicPr>
+                  <pic:blipFill>
+                    <a:blip r:embed="rId7"/>
+                    <a:stretch>
+                      <a:fillRect/>
+                    </a:stretch>
+                  </pic:blipFill>
+                  <pic:spPr>
+                    <a:xfrm>
+                      <a:off x="0" y="0"/>
+                      <a:ext cx="5842000" cy="1748155"/>
+                    </a:xfrm>
+                    <a:prstGeom prst="rect">
+                      <a:avLst/>
+                    </a:prstGeom>
+                  </pic:spPr>
+                </pic:pic>
+              </a:graphicData>
+            </a:graphic>
+          </wp:inline>
+        </w:drawing>
+      </w:r>
+    </w:p>
+    <w:p>
+      <w:pPr>
+        <w:pStyle w:val="Textoindependiente"/>
+        <w:rPr>
+          <w:rFonts w:ascii="Arial" w:hAnsi="Arial" w:cs="Arial"/>
+          <w:color w:val="2C3E50"/>
+          <w:sz w:val="24"/>
+          <w:szCs w:val="24"/>
+          <w:lang w:val="en-US"/>
+        </w:rPr>
+      </w:pPr>
+      <w:r>
+        <w:rPr>
+          <w:rFonts w:ascii="Arial" w:hAnsi="Arial" w:cs="Arial"/>
+          <w:color w:val="2C3E50"/>
+          <w:sz w:val="24"/>
+          <w:szCs w:val="24"/>
           <w:lang w:val="en-US"/>
         </w:rPr>
         <w:t>It is a pleasure to communicate with you and present our proposal for the development of your financial web application. We are committed to offering you quality service at an attractive price to ensure your satisfaction and the success of your online project. Below, we detail the services included in our offer:</w:t>
@@ -1314,12 +1720,18 @@
         <w:pStyle w:val="Textoindependiente"/>
         <w:rPr>
           <w:rFonts w:ascii="Arial" w:hAnsi="Arial" w:cs="Arial"/>
-          <w:lang w:val="en-US"/>
-        </w:rPr>
-      </w:pPr>
-      <w:r>
-        <w:rPr>
-          <w:rFonts w:ascii="Arial" w:hAnsi="Arial" w:cs="Arial"/>
+          <w:color w:val="F1C40F"/>
+          <w:sz w:val="28"/>
+          <w:szCs w:val="28"/>
+          <w:lang w:val="en-US"/>
+        </w:rPr>
+      </w:pPr>
+      <w:r>
+        <w:rPr>
+          <w:rFonts w:ascii="Arial" w:hAnsi="Arial" w:cs="Arial"/>
+          <w:color w:val="F1C40F"/>
+          <w:sz w:val="28"/>
+          <w:szCs w:val="28"/>
           <w:lang w:val="en-US"/>
         </w:rPr>
         <w:t>Includes:</w:t>
@@ -1330,37 +1742,60 @@
         <w:pStyle w:val="Textoindependiente"/>
         <w:rPr>
           <w:rFonts w:ascii="Arial" w:hAnsi="Arial" w:cs="Arial"/>
-          <w:lang w:val="en-US"/>
-        </w:rPr>
-      </w:pPr>
-    </w:p>
-    <w:p>
-      <w:pPr>
-        <w:pStyle w:val="Textoindependiente"/>
-        <w:rPr>
-          <w:rFonts w:ascii="Arial" w:hAnsi="Arial" w:cs="Arial"/>
-          <w:lang w:val="en-US"/>
-        </w:rPr>
-      </w:pPr>
-      <w:r>
-        <w:rPr>
-          <w:rFonts w:ascii="Arial" w:hAnsi="Arial" w:cs="Arial"/>
-          <w:lang w:val="en-US"/>
-        </w:rPr>
-        <w:t>• Development of an online financial platform called "ExpensePro" for the efficient management of your company's expenses.</w:t>
-      </w:r>
-    </w:p>
-    <w:p>
-      <w:pPr>
-        <w:pStyle w:val="Textoindependiente"/>
-        <w:rPr>
-          <w:rFonts w:ascii="Arial" w:hAnsi="Arial" w:cs="Arial"/>
-          <w:lang w:val="en-US"/>
-        </w:rPr>
-      </w:pPr>
-      <w:r>
-        <w:rPr>
-          <w:rFonts w:ascii="Arial" w:hAnsi="Arial" w:cs="Arial"/>
+          <w:sz w:val="24"/>
+          <w:szCs w:val="24"/>
+          <w:lang w:val="en-US"/>
+        </w:rPr>
+      </w:pPr>
+    </w:p>
+    <w:p>
+      <w:pPr>
+        <w:pStyle w:val="Textoindependiente"/>
+        <w:rPr>
+          <w:rFonts w:ascii="Arial" w:hAnsi="Arial" w:cs="Arial"/>
+          <w:color w:val="2C3E50"/>
+          <w:sz w:val="24"/>
+          <w:szCs w:val="24"/>
+          <w:lang w:val="en-US"/>
+        </w:rPr>
+      </w:pPr>
+      <w:r>
+        <w:rPr>
+          <w:rFonts w:ascii="Arial" w:hAnsi="Arial" w:cs="Arial"/>
+          <w:sz w:val="24"/>
+          <w:szCs w:val="24"/>
+          <w:lang w:val="en-US"/>
+        </w:rPr>
+        <w:t xml:space="preserve">• </w:t>
+      </w:r>
+      <w:r>
+        <w:rPr>
+          <w:rFonts w:ascii="Arial" w:hAnsi="Arial" w:cs="Arial"/>
+          <w:color w:val="2C3E50"/>
+          <w:sz w:val="24"/>
+          <w:szCs w:val="24"/>
+          <w:lang w:val="en-US"/>
+        </w:rPr>
+        <w:t>Development of an online financial platform called "ExpensePro" for the efficient management of your company's expenses.</w:t>
+      </w:r>
+    </w:p>
+    <w:p>
+      <w:pPr>
+        <w:pStyle w:val="Textoindependiente"/>
+        <w:rPr>
+          <w:rFonts w:ascii="Arial" w:hAnsi="Arial" w:cs="Arial"/>
+          <w:color w:val="2C3E50"/>
+          <w:sz w:val="24"/>
+          <w:szCs w:val="24"/>
+          <w:lang w:val="en-US"/>
+        </w:rPr>
+      </w:pPr>
+      <w:r>
+        <w:rPr>
+          <w:rFonts w:ascii="Arial" w:hAnsi="Arial" w:cs="Arial"/>
+          <w:color w:val="2C3E50"/>
+          <w:sz w:val="24"/>
+          <w:szCs w:val="24"/>
           <w:lang w:val="en-US"/>
         </w:rPr>
         <w:t>• Implementation of key functionalities for expense management, such as transaction recording, reporting and data analysis.</w:t>
@@ -1371,12 +1806,18 @@
         <w:pStyle w:val="Textoindependiente"/>
         <w:rPr>
           <w:rFonts w:ascii="Arial" w:hAnsi="Arial" w:cs="Arial"/>
-          <w:lang w:val="en-US"/>
-        </w:rPr>
-      </w:pPr>
-      <w:r>
-        <w:rPr>
-          <w:rFonts w:ascii="Arial" w:hAnsi="Arial" w:cs="Arial"/>
+          <w:color w:val="2C3E50"/>
+          <w:sz w:val="24"/>
+          <w:szCs w:val="24"/>
+          <w:lang w:val="en-US"/>
+        </w:rPr>
+      </w:pPr>
+      <w:r>
+        <w:rPr>
+          <w:rFonts w:ascii="Arial" w:hAnsi="Arial" w:cs="Arial"/>
+          <w:color w:val="2C3E50"/>
+          <w:sz w:val="24"/>
+          <w:szCs w:val="24"/>
           <w:lang w:val="en-US"/>
         </w:rPr>
         <w:t>• Integration of advanced security measures to protect sensitive financial data.</w:t>
@@ -1387,12 +1828,18 @@
         <w:pStyle w:val="Textoindependiente"/>
         <w:rPr>
           <w:rFonts w:ascii="Arial" w:hAnsi="Arial" w:cs="Arial"/>
-          <w:lang w:val="en-US"/>
-        </w:rPr>
-      </w:pPr>
-      <w:r>
-        <w:rPr>
-          <w:rFonts w:ascii="Arial" w:hAnsi="Arial" w:cs="Arial"/>
+          <w:color w:val="2C3E50"/>
+          <w:sz w:val="24"/>
+          <w:szCs w:val="24"/>
+          <w:lang w:val="en-US"/>
+        </w:rPr>
+      </w:pPr>
+      <w:r>
+        <w:rPr>
+          <w:rFonts w:ascii="Arial" w:hAnsi="Arial" w:cs="Arial"/>
+          <w:color w:val="2C3E50"/>
+          <w:sz w:val="24"/>
+          <w:szCs w:val="24"/>
           <w:lang w:val="en-US"/>
         </w:rPr>
         <w:t>• Intuitive, easy-to-use design for optimal user experience.</w:t>
@@ -1403,12 +1850,18 @@
         <w:pStyle w:val="Textoindependiente"/>
         <w:rPr>
           <w:rFonts w:ascii="Arial" w:hAnsi="Arial" w:cs="Arial"/>
-          <w:lang w:val="en-US"/>
-        </w:rPr>
-      </w:pPr>
-      <w:r>
-        <w:rPr>
-          <w:rFonts w:ascii="Arial" w:hAnsi="Arial" w:cs="Arial"/>
+          <w:color w:val="2C3E50"/>
+          <w:sz w:val="24"/>
+          <w:szCs w:val="24"/>
+          <w:lang w:val="en-US"/>
+        </w:rPr>
+      </w:pPr>
+      <w:r>
+        <w:rPr>
+          <w:rFonts w:ascii="Arial" w:hAnsi="Arial" w:cs="Arial"/>
+          <w:color w:val="2C3E50"/>
+          <w:sz w:val="24"/>
+          <w:szCs w:val="24"/>
           <w:lang w:val="en-US"/>
         </w:rPr>
         <w:t>• Website hosting in a reliable and secure infrastructure.</w:t>
@@ -1419,12 +1872,18 @@
         <w:pStyle w:val="Textoindependiente"/>
         <w:rPr>
           <w:rFonts w:ascii="Arial" w:hAnsi="Arial" w:cs="Arial"/>
-          <w:lang w:val="en-US"/>
-        </w:rPr>
-      </w:pPr>
-      <w:r>
-        <w:rPr>
-          <w:rFonts w:ascii="Arial" w:hAnsi="Arial" w:cs="Arial"/>
+          <w:color w:val="2C3E50"/>
+          <w:sz w:val="24"/>
+          <w:szCs w:val="24"/>
+          <w:lang w:val="en-US"/>
+        </w:rPr>
+      </w:pPr>
+      <w:r>
+        <w:rPr>
+          <w:rFonts w:ascii="Arial" w:hAnsi="Arial" w:cs="Arial"/>
+          <w:color w:val="2C3E50"/>
+          <w:sz w:val="24"/>
+          <w:szCs w:val="24"/>
           <w:lang w:val="en-US"/>
         </w:rPr>
         <w:t>• Ongoing technical support to ensure proper operation of the application.</w:t>
@@ -1435,12 +1894,18 @@
         <w:pStyle w:val="Textoindependiente"/>
         <w:rPr>
           <w:rFonts w:ascii="Arial" w:hAnsi="Arial" w:cs="Arial"/>
-          <w:lang w:val="en-US"/>
-        </w:rPr>
-      </w:pPr>
-      <w:r>
-        <w:rPr>
-          <w:rFonts w:ascii="Arial" w:hAnsi="Arial" w:cs="Arial"/>
+          <w:color w:val="2C3E50"/>
+          <w:sz w:val="24"/>
+          <w:szCs w:val="24"/>
+          <w:lang w:val="en-US"/>
+        </w:rPr>
+      </w:pPr>
+      <w:r>
+        <w:rPr>
+          <w:rFonts w:ascii="Arial" w:hAnsi="Arial" w:cs="Arial"/>
+          <w:color w:val="2C3E50"/>
+          <w:sz w:val="24"/>
+          <w:szCs w:val="24"/>
           <w:lang w:val="en-US"/>
         </w:rPr>
         <w:t>• Cost of Web Application Development: ¢350,000 colones.</w:t>
@@ -1451,21 +1916,28 @@
         <w:pStyle w:val="Textoindependiente"/>
         <w:rPr>
           <w:rFonts w:ascii="Arial" w:hAnsi="Arial" w:cs="Arial"/>
-          <w:lang w:val="en-US"/>
-        </w:rPr>
-      </w:pPr>
-    </w:p>
-    <w:p>
-      <w:pPr>
-        <w:pStyle w:val="Textoindependiente"/>
-        <w:rPr>
-          <w:rFonts w:ascii="Arial" w:hAnsi="Arial" w:cs="Arial"/>
-          <w:lang w:val="en-US"/>
-        </w:rPr>
-      </w:pPr>
-      <w:r>
-        <w:rPr>
-          <w:rFonts w:ascii="Arial" w:hAnsi="Arial" w:cs="Arial"/>
+          <w:color w:val="2C3E50"/>
+          <w:lang w:val="en-US"/>
+        </w:rPr>
+      </w:pPr>
+    </w:p>
+    <w:p>
+      <w:pPr>
+        <w:pStyle w:val="Textoindependiente"/>
+        <w:rPr>
+          <w:rFonts w:ascii="Arial" w:hAnsi="Arial" w:cs="Arial"/>
+          <w:color w:val="F1C40F"/>
+          <w:sz w:val="24"/>
+          <w:szCs w:val="24"/>
+          <w:lang w:val="en-US"/>
+        </w:rPr>
+      </w:pPr>
+      <w:r>
+        <w:rPr>
+          <w:rFonts w:ascii="Arial" w:hAnsi="Arial" w:cs="Arial"/>
+          <w:color w:val="F1C40F"/>
+          <w:sz w:val="24"/>
+          <w:szCs w:val="24"/>
           <w:lang w:val="en-US"/>
         </w:rPr>
         <w:t>Important note:</w:t>
@@ -1485,12 +1957,18 @@
         <w:pStyle w:val="Textoindependiente"/>
         <w:rPr>
           <w:rFonts w:ascii="Arial" w:hAnsi="Arial" w:cs="Arial"/>
-          <w:lang w:val="en-US"/>
-        </w:rPr>
-      </w:pPr>
-      <w:r>
-        <w:rPr>
-          <w:rFonts w:ascii="Arial" w:hAnsi="Arial" w:cs="Arial"/>
+          <w:color w:val="2C3E50"/>
+          <w:sz w:val="24"/>
+          <w:szCs w:val="24"/>
+          <w:lang w:val="en-US"/>
+        </w:rPr>
+      </w:pPr>
+      <w:r>
+        <w:rPr>
+          <w:rFonts w:ascii="Arial" w:hAnsi="Arial" w:cs="Arial"/>
+          <w:color w:val="2C3E50"/>
+          <w:sz w:val="24"/>
+          <w:szCs w:val="24"/>
           <w:lang w:val="en-US"/>
         </w:rPr>
         <w:t>To start web application development, we require an initial deposit of 50% of the total cost. The remaining 50% is paid when submitting the application.</w:t>
@@ -1501,14 +1979,21 @@
         <w:pStyle w:val="Textoindependiente"/>
         <w:rPr>
           <w:rFonts w:ascii="Arial" w:hAnsi="Arial" w:cs="Arial"/>
-          <w:lang w:val="en-US"/>
-        </w:rPr>
-      </w:pPr>
-      <w:r>
-        <w:rPr>
-          <w:rFonts w:ascii="Arial" w:hAnsi="Arial" w:cs="Arial"/>
-          <w:lang w:val="en-US"/>
-        </w:rPr>
+          <w:color w:val="2C3E50"/>
+          <w:sz w:val="24"/>
+          <w:szCs w:val="24"/>
+          <w:lang w:val="en-US"/>
+        </w:rPr>
+      </w:pPr>
+      <w:r>
+        <w:rPr>
+          <w:rFonts w:ascii="Arial" w:hAnsi="Arial" w:cs="Arial"/>
+          <w:color w:val="2C3E50"/>
+          <w:sz w:val="24"/>
+          <w:szCs w:val="24"/>
+          <w:lang w:val="en-US"/>
+        </w:rPr>
+        <w:lastRenderedPageBreak/>
         <w:t>Any future updates to the app will be priced separately, at reasonable rates.</w:t>
       </w:r>
     </w:p>
@@ -1517,12 +2002,18 @@
         <w:pStyle w:val="Textoindependiente"/>
         <w:rPr>
           <w:rFonts w:ascii="Arial" w:hAnsi="Arial" w:cs="Arial"/>
-          <w:lang w:val="en-US"/>
-        </w:rPr>
-      </w:pPr>
-      <w:r>
-        <w:rPr>
-          <w:rFonts w:ascii="Arial" w:hAnsi="Arial" w:cs="Arial"/>
+          <w:color w:val="2C3E50"/>
+          <w:sz w:val="24"/>
+          <w:szCs w:val="24"/>
+          <w:lang w:val="en-US"/>
+        </w:rPr>
+      </w:pPr>
+      <w:r>
+        <w:rPr>
+          <w:rFonts w:ascii="Arial" w:hAnsi="Arial" w:cs="Arial"/>
+          <w:color w:val="2C3E50"/>
+          <w:sz w:val="24"/>
+          <w:szCs w:val="24"/>
           <w:lang w:val="en-US"/>
         </w:rPr>
         <w:t>Payments are accepted through PayPal or Sinpe Móvil for greater convenience and security.</w:t>
@@ -1551,12 +2042,14 @@
         <w:pStyle w:val="Textoindependiente"/>
         <w:rPr>
           <w:rFonts w:ascii="Arial" w:hAnsi="Arial" w:cs="Arial"/>
-          <w:lang w:val="en-US"/>
-        </w:rPr>
-      </w:pPr>
-      <w:r>
-        <w:rPr>
-          <w:rFonts w:ascii="Arial" w:hAnsi="Arial" w:cs="Arial"/>
+          <w:color w:val="F1C40F"/>
+          <w:lang w:val="en-US"/>
+        </w:rPr>
+      </w:pPr>
+      <w:r>
+        <w:rPr>
+          <w:rFonts w:ascii="Arial" w:hAnsi="Arial" w:cs="Arial"/>
+          <w:color w:val="F1C40F"/>
           <w:lang w:val="en-US"/>
         </w:rPr>
         <w:t>IMPORTANT NOTES</w:t>
@@ -1576,12 +2069,18 @@
         <w:pStyle w:val="Textoindependiente"/>
         <w:rPr>
           <w:rFonts w:ascii="Arial" w:hAnsi="Arial" w:cs="Arial"/>
-          <w:lang w:val="en-US"/>
-        </w:rPr>
-      </w:pPr>
-      <w:r>
-        <w:rPr>
-          <w:rFonts w:ascii="Arial" w:hAnsi="Arial" w:cs="Arial"/>
+          <w:color w:val="2C3E50"/>
+          <w:sz w:val="24"/>
+          <w:szCs w:val="24"/>
+          <w:lang w:val="en-US"/>
+        </w:rPr>
+      </w:pPr>
+      <w:r>
+        <w:rPr>
+          <w:rFonts w:ascii="Arial" w:hAnsi="Arial" w:cs="Arial"/>
+          <w:color w:val="2C3E50"/>
+          <w:sz w:val="24"/>
+          <w:szCs w:val="24"/>
           <w:lang w:val="en-US"/>
         </w:rPr>
         <w:t>• The domain is paid once a year, if the proposal is finalized it is given free for the first time.</w:t>
@@ -1592,12 +2091,18 @@
         <w:pStyle w:val="Textoindependiente"/>
         <w:rPr>
           <w:rFonts w:ascii="Arial" w:hAnsi="Arial" w:cs="Arial"/>
-          <w:lang w:val="en-US"/>
-        </w:rPr>
-      </w:pPr>
-      <w:r>
-        <w:rPr>
-          <w:rFonts w:ascii="Arial" w:hAnsi="Arial" w:cs="Arial"/>
+          <w:color w:val="2C3E50"/>
+          <w:sz w:val="24"/>
+          <w:szCs w:val="24"/>
+          <w:lang w:val="en-US"/>
+        </w:rPr>
+      </w:pPr>
+      <w:r>
+        <w:rPr>
+          <w:rFonts w:ascii="Arial" w:hAnsi="Arial" w:cs="Arial"/>
+          <w:color w:val="2C3E50"/>
+          <w:sz w:val="24"/>
+          <w:szCs w:val="24"/>
           <w:lang w:val="en-US"/>
         </w:rPr>
         <w:t>• To start the development of the website, 50% must be deposited in a bank account and the other 50% must be deposited when the website is delivered.</w:t>
@@ -1608,12 +2113,18 @@
         <w:pStyle w:val="Textoindependiente"/>
         <w:rPr>
           <w:rFonts w:ascii="Arial" w:hAnsi="Arial" w:cs="Arial"/>
-          <w:lang w:val="en-US"/>
-        </w:rPr>
-      </w:pPr>
-      <w:r>
-        <w:rPr>
-          <w:rFonts w:ascii="Arial" w:hAnsi="Arial" w:cs="Arial"/>
+          <w:color w:val="2C3E50"/>
+          <w:sz w:val="24"/>
+          <w:szCs w:val="24"/>
+          <w:lang w:val="en-US"/>
+        </w:rPr>
+      </w:pPr>
+      <w:r>
+        <w:rPr>
+          <w:rFonts w:ascii="Arial" w:hAnsi="Arial" w:cs="Arial"/>
+          <w:color w:val="2C3E50"/>
+          <w:sz w:val="24"/>
+          <w:szCs w:val="24"/>
           <w:lang w:val="en-US"/>
         </w:rPr>
         <w:t>• The website has basic web accessibility.</w:t>
@@ -1624,12 +2135,18 @@
         <w:pStyle w:val="Textoindependiente"/>
         <w:rPr>
           <w:rFonts w:ascii="Arial" w:hAnsi="Arial" w:cs="Arial"/>
-          <w:lang w:val="en-US"/>
-        </w:rPr>
-      </w:pPr>
-      <w:r>
-        <w:rPr>
-          <w:rFonts w:ascii="Arial" w:hAnsi="Arial" w:cs="Arial"/>
+          <w:color w:val="2C3E50"/>
+          <w:sz w:val="24"/>
+          <w:szCs w:val="24"/>
+          <w:lang w:val="en-US"/>
+        </w:rPr>
+      </w:pPr>
+      <w:r>
+        <w:rPr>
+          <w:rFonts w:ascii="Arial" w:hAnsi="Arial" w:cs="Arial"/>
+          <w:color w:val="2C3E50"/>
+          <w:sz w:val="24"/>
+          <w:szCs w:val="24"/>
           <w:lang w:val="en-US"/>
         </w:rPr>
         <w:t>• Future updates to the website will be charged separately. They are not high prices</w:t>
@@ -1640,12 +2157,18 @@
         <w:pStyle w:val="Textoindependiente"/>
         <w:rPr>
           <w:rFonts w:ascii="Arial" w:hAnsi="Arial" w:cs="Arial"/>
-          <w:lang w:val="en-US"/>
-        </w:rPr>
-      </w:pPr>
-      <w:r>
-        <w:rPr>
-          <w:rFonts w:ascii="Arial" w:hAnsi="Arial" w:cs="Arial"/>
+          <w:color w:val="2C3E50"/>
+          <w:sz w:val="24"/>
+          <w:szCs w:val="24"/>
+          <w:lang w:val="en-US"/>
+        </w:rPr>
+      </w:pPr>
+      <w:r>
+        <w:rPr>
+          <w:rFonts w:ascii="Arial" w:hAnsi="Arial" w:cs="Arial"/>
+          <w:color w:val="2C3E50"/>
+          <w:sz w:val="24"/>
+          <w:szCs w:val="24"/>
           <w:lang w:val="en-US"/>
         </w:rPr>
         <w:t>• The website consists of a single page.</w:t>
@@ -1656,13 +2179,18 @@
         <w:pStyle w:val="Textoindependiente"/>
         <w:rPr>
           <w:rFonts w:ascii="Arial" w:hAnsi="Arial" w:cs="Arial"/>
-          <w:sz w:val="24"/>
-          <w:lang w:val="en-US"/>
-        </w:rPr>
-      </w:pPr>
-      <w:r>
-        <w:rPr>
-          <w:rFonts w:ascii="Arial" w:hAnsi="Arial" w:cs="Arial"/>
+          <w:color w:val="2C3E50"/>
+          <w:sz w:val="28"/>
+          <w:szCs w:val="24"/>
+          <w:lang w:val="en-US"/>
+        </w:rPr>
+      </w:pPr>
+      <w:r>
+        <w:rPr>
+          <w:rFonts w:ascii="Arial" w:hAnsi="Arial" w:cs="Arial"/>
+          <w:color w:val="2C3E50"/>
+          <w:sz w:val="24"/>
+          <w:szCs w:val="24"/>
           <w:lang w:val="en-US"/>
         </w:rPr>
         <w:t>• The procedure to cancel the amount from the website is carried out through PayPal or Sinpe Móvil.</w:t>
@@ -1694,13 +2222,18 @@
         <w:spacing w:before="2"/>
         <w:rPr>
           <w:rFonts w:ascii="Arial" w:hAnsi="Arial" w:cs="Arial"/>
-          <w:sz w:val="17"/>
-          <w:lang w:val="en-US"/>
-        </w:rPr>
-      </w:pPr>
-      <w:r>
-        <w:rPr>
-          <w:rFonts w:ascii="Arial" w:hAnsi="Arial" w:cs="Arial"/>
+          <w:color w:val="2C3E50"/>
+          <w:sz w:val="18"/>
+          <w:szCs w:val="24"/>
+          <w:lang w:val="en-US"/>
+        </w:rPr>
+      </w:pPr>
+      <w:r>
+        <w:rPr>
+          <w:rFonts w:ascii="Arial" w:hAnsi="Arial" w:cs="Arial"/>
+          <w:color w:val="2C3E50"/>
+          <w:sz w:val="24"/>
+          <w:szCs w:val="24"/>
           <w:lang w:val="en-US"/>
         </w:rPr>
         <w:t>To agree 100% with the web quote you must write your full name, ID and sign digitally or scanned.</w:t>
@@ -1708,6 +2241,9 @@
       <w:r>
         <w:rPr>
           <w:rFonts w:ascii="Arial" w:hAnsi="Arial" w:cs="Arial"/>
+          <w:color w:val="2C3E50"/>
+          <w:sz w:val="24"/>
+          <w:szCs w:val="24"/>
         </w:rPr>
         <w:pict w14:anchorId="55CD3E9C">
           <v:shape id="_x0000_s1028" style="position:absolute;margin-left:1in;margin-top:12.2pt;width:446.3pt;height:.1pt;z-index:-15728128;mso-wrap-distance-left:0;mso-wrap-distance-right:0;mso-position-horizontal-relative:page;mso-position-vertical-relative:text" coordorigin="1440,244" coordsize="8926,0" path="m1440,244r8926,e" filled="f" strokeweight=".24447mm">
@@ -1719,6 +2255,9 @@
       <w:r>
         <w:rPr>
           <w:rFonts w:ascii="Arial" w:hAnsi="Arial" w:cs="Arial"/>
+          <w:color w:val="2C3E50"/>
+          <w:sz w:val="24"/>
+          <w:szCs w:val="24"/>
         </w:rPr>
         <w:pict w14:anchorId="3DE7C528">
           <v:shape id="_x0000_s1027" style="position:absolute;margin-left:1in;margin-top:26.75pt;width:324.05pt;height:.1pt;z-index:-15727616;mso-wrap-distance-left:0;mso-wrap-distance-right:0;mso-position-horizontal-relative:page;mso-position-vertical-relative:text" coordorigin="1440,535" coordsize="6481,0" path="m1440,535r6480,e" filled="f" strokeweight=".24447mm">
@@ -1734,27 +2273,29 @@
         <w:spacing w:before="1"/>
         <w:rPr>
           <w:rFonts w:ascii="Arial" w:hAnsi="Arial" w:cs="Arial"/>
-          <w:sz w:val="18"/>
-          <w:lang w:val="en-US"/>
-        </w:rPr>
-      </w:pPr>
-    </w:p>
-    <w:p>
-      <w:pPr>
-        <w:pStyle w:val="Textoindependiente"/>
-        <w:rPr>
-          <w:rFonts w:ascii="Arial" w:hAnsi="Arial" w:cs="Arial"/>
+          <w:color w:val="2C3E50"/>
           <w:sz w:val="20"/>
-          <w:lang w:val="en-US"/>
-        </w:rPr>
-      </w:pPr>
-    </w:p>
-    <w:p>
-      <w:pPr>
-        <w:pStyle w:val="Textoindependiente"/>
-        <w:rPr>
-          <w:rFonts w:ascii="Arial" w:hAnsi="Arial" w:cs="Arial"/>
-          <w:sz w:val="20"/>
+          <w:szCs w:val="24"/>
+          <w:lang w:val="en-US"/>
+        </w:rPr>
+      </w:pPr>
+    </w:p>
+    <w:p>
+      <w:pPr>
+        <w:pStyle w:val="Textoindependiente"/>
+        <w:rPr>
+          <w:rFonts w:ascii="Arial" w:hAnsi="Arial" w:cs="Arial"/>
+          <w:szCs w:val="24"/>
+          <w:lang w:val="en-US"/>
+        </w:rPr>
+      </w:pPr>
+    </w:p>
+    <w:p>
+      <w:pPr>
+        <w:pStyle w:val="Textoindependiente"/>
+        <w:rPr>
+          <w:rFonts w:ascii="Arial" w:hAnsi="Arial" w:cs="Arial"/>
+          <w:szCs w:val="24"/>
           <w:lang w:val="en-US"/>
         </w:rPr>
       </w:pPr>
@@ -1765,13 +2306,16 @@
         <w:spacing w:before="8"/>
         <w:rPr>
           <w:rFonts w:ascii="Arial" w:hAnsi="Arial" w:cs="Arial"/>
-          <w:sz w:val="28"/>
-          <w:lang w:val="en-US"/>
-        </w:rPr>
-      </w:pPr>
-      <w:r>
-        <w:rPr>
-          <w:rFonts w:ascii="Arial" w:hAnsi="Arial" w:cs="Arial"/>
+          <w:sz w:val="32"/>
+          <w:szCs w:val="24"/>
+          <w:lang w:val="en-US"/>
+        </w:rPr>
+      </w:pPr>
+      <w:r>
+        <w:rPr>
+          <w:rFonts w:ascii="Arial" w:hAnsi="Arial" w:cs="Arial"/>
+          <w:sz w:val="24"/>
+          <w:szCs w:val="24"/>
         </w:rPr>
         <w:pict w14:anchorId="7F836B3D">
           <v:shape id="_x0000_s1026" style="position:absolute;margin-left:1in;margin-top:18.8pt;width:385.15pt;height:.1pt;z-index:-15727104;mso-wrap-distance-left:0;mso-wrap-distance-right:0;mso-position-horizontal-relative:page" coordorigin="1440,376" coordsize="7703,0" path="m1440,376r7703,e" filled="f" strokeweight=".24447mm">
@@ -1785,7 +2329,8 @@
       <w:pPr>
         <w:rPr>
           <w:rFonts w:ascii="Arial" w:hAnsi="Arial" w:cs="Arial"/>
-          <w:sz w:val="28"/>
+          <w:sz w:val="32"/>
+          <w:szCs w:val="24"/>
           <w:lang w:val="en-US"/>
         </w:rPr>
         <w:sectPr>
@@ -1802,12 +2347,18 @@
         <w:ind w:left="100" w:right="6748"/>
         <w:rPr>
           <w:rFonts w:ascii="Arial" w:hAnsi="Arial" w:cs="Arial"/>
-          <w:lang w:val="en-US"/>
-        </w:rPr>
-      </w:pPr>
-      <w:r>
-        <w:rPr>
-          <w:rFonts w:ascii="Arial" w:hAnsi="Arial" w:cs="Arial"/>
+          <w:color w:val="2C3E50"/>
+          <w:sz w:val="24"/>
+          <w:szCs w:val="24"/>
+          <w:lang w:val="en-US"/>
+        </w:rPr>
+      </w:pPr>
+      <w:r>
+        <w:rPr>
+          <w:rFonts w:ascii="Arial" w:hAnsi="Arial" w:cs="Arial"/>
+          <w:color w:val="2C3E50"/>
+          <w:sz w:val="24"/>
+          <w:szCs w:val="24"/>
           <w:lang w:val="en-US"/>
         </w:rPr>
         <w:lastRenderedPageBreak/>
@@ -1816,7 +2367,10 @@
       <w:r>
         <w:rPr>
           <w:rFonts w:ascii="Arial" w:hAnsi="Arial" w:cs="Arial"/>
+          <w:color w:val="2C3E50"/>
           <w:spacing w:val="-58"/>
+          <w:sz w:val="24"/>
+          <w:szCs w:val="24"/>
           <w:lang w:val="en-US"/>
         </w:rPr>
         <w:t xml:space="preserve"> </w:t>
@@ -1824,6 +2378,9 @@
       <w:r>
         <w:rPr>
           <w:rFonts w:ascii="Arial" w:hAnsi="Arial" w:cs="Arial"/>
+          <w:color w:val="2C3E50"/>
+          <w:sz w:val="24"/>
+          <w:szCs w:val="24"/>
           <w:lang w:val="en-US"/>
         </w:rPr>
         <w:t>[BN/BP/BAC]</w:t>
@@ -1834,37 +2391,45 @@
         <w:pStyle w:val="Textoindependiente"/>
         <w:rPr>
           <w:rFonts w:ascii="Arial" w:hAnsi="Arial" w:cs="Arial"/>
-          <w:sz w:val="24"/>
-          <w:lang w:val="en-US"/>
-        </w:rPr>
-      </w:pPr>
-    </w:p>
-    <w:p>
-      <w:pPr>
-        <w:pStyle w:val="Textoindependiente"/>
-        <w:rPr>
-          <w:rFonts w:ascii="Arial" w:hAnsi="Arial" w:cs="Arial"/>
-          <w:sz w:val="24"/>
-          <w:lang w:val="en-US"/>
-        </w:rPr>
-      </w:pPr>
-    </w:p>
-    <w:p>
-      <w:pPr>
-        <w:pStyle w:val="Textoindependiente"/>
-        <w:rPr>
-          <w:rFonts w:ascii="Arial" w:hAnsi="Arial" w:cs="Arial"/>
-          <w:sz w:val="24"/>
-          <w:lang w:val="en-US"/>
-        </w:rPr>
-      </w:pPr>
-    </w:p>
-    <w:p>
-      <w:pPr>
-        <w:pStyle w:val="Textoindependiente"/>
-        <w:rPr>
-          <w:rFonts w:ascii="Arial" w:hAnsi="Arial" w:cs="Arial"/>
-          <w:sz w:val="24"/>
+          <w:color w:val="2C3E50"/>
+          <w:sz w:val="28"/>
+          <w:szCs w:val="24"/>
+          <w:lang w:val="en-US"/>
+        </w:rPr>
+      </w:pPr>
+    </w:p>
+    <w:p>
+      <w:pPr>
+        <w:pStyle w:val="Textoindependiente"/>
+        <w:rPr>
+          <w:rFonts w:ascii="Arial" w:hAnsi="Arial" w:cs="Arial"/>
+          <w:color w:val="2C3E50"/>
+          <w:sz w:val="28"/>
+          <w:szCs w:val="24"/>
+          <w:lang w:val="en-US"/>
+        </w:rPr>
+      </w:pPr>
+    </w:p>
+    <w:p>
+      <w:pPr>
+        <w:pStyle w:val="Textoindependiente"/>
+        <w:rPr>
+          <w:rFonts w:ascii="Arial" w:hAnsi="Arial" w:cs="Arial"/>
+          <w:color w:val="2C3E50"/>
+          <w:sz w:val="28"/>
+          <w:szCs w:val="24"/>
+          <w:lang w:val="en-US"/>
+        </w:rPr>
+      </w:pPr>
+    </w:p>
+    <w:p>
+      <w:pPr>
+        <w:pStyle w:val="Textoindependiente"/>
+        <w:rPr>
+          <w:rFonts w:ascii="Arial" w:hAnsi="Arial" w:cs="Arial"/>
+          <w:color w:val="2C3E50"/>
+          <w:sz w:val="28"/>
+          <w:szCs w:val="24"/>
           <w:lang w:val="en-US"/>
         </w:rPr>
       </w:pPr>
@@ -1875,22 +2440,30 @@
         <w:spacing w:before="5"/>
         <w:rPr>
           <w:rFonts w:ascii="Arial" w:hAnsi="Arial" w:cs="Arial"/>
-          <w:sz w:val="30"/>
-          <w:lang w:val="en-US"/>
-        </w:rPr>
-      </w:pPr>
-    </w:p>
-    <w:p>
-      <w:pPr>
-        <w:pStyle w:val="Textoindependiente"/>
-        <w:rPr>
-          <w:rFonts w:ascii="Arial" w:hAnsi="Arial" w:cs="Arial"/>
-          <w:lang w:val="en-US"/>
-        </w:rPr>
-      </w:pPr>
-      <w:r>
-        <w:rPr>
-          <w:rFonts w:ascii="Arial" w:hAnsi="Arial" w:cs="Arial"/>
+          <w:color w:val="2C3E50"/>
+          <w:sz w:val="32"/>
+          <w:szCs w:val="24"/>
+          <w:lang w:val="en-US"/>
+        </w:rPr>
+      </w:pPr>
+    </w:p>
+    <w:p>
+      <w:pPr>
+        <w:pStyle w:val="Textoindependiente"/>
+        <w:rPr>
+          <w:rFonts w:ascii="Arial" w:hAnsi="Arial" w:cs="Arial"/>
+          <w:color w:val="2C3E50"/>
+          <w:sz w:val="24"/>
+          <w:szCs w:val="24"/>
+          <w:lang w:val="en-US"/>
+        </w:rPr>
+      </w:pPr>
+      <w:r>
+        <w:rPr>
+          <w:rFonts w:ascii="Arial" w:hAnsi="Arial" w:cs="Arial"/>
+          <w:color w:val="2C3E50"/>
+          <w:sz w:val="24"/>
+          <w:szCs w:val="24"/>
           <w:lang w:val="en-US"/>
         </w:rPr>
         <w:t>Customer account:</w:t>
@@ -1901,12 +2474,18 @@
         <w:pStyle w:val="Textoindependiente"/>
         <w:rPr>
           <w:rFonts w:ascii="Arial" w:hAnsi="Arial" w:cs="Arial"/>
-          <w:lang w:val="en-US"/>
-        </w:rPr>
-      </w:pPr>
-      <w:r>
-        <w:rPr>
-          <w:rFonts w:ascii="Arial" w:hAnsi="Arial" w:cs="Arial"/>
+          <w:color w:val="2C3E50"/>
+          <w:sz w:val="24"/>
+          <w:szCs w:val="24"/>
+          <w:lang w:val="en-US"/>
+        </w:rPr>
+      </w:pPr>
+      <w:r>
+        <w:rPr>
+          <w:rFonts w:ascii="Arial" w:hAnsi="Arial" w:cs="Arial"/>
+          <w:color w:val="2C3E50"/>
+          <w:sz w:val="24"/>
+          <w:szCs w:val="24"/>
           <w:lang w:val="en-US"/>
         </w:rPr>
         <w:t>145698498732</w:t>
@@ -1917,21 +2496,30 @@
         <w:pStyle w:val="Textoindependiente"/>
         <w:rPr>
           <w:rFonts w:ascii="Arial" w:hAnsi="Arial" w:cs="Arial"/>
-          <w:lang w:val="en-US"/>
-        </w:rPr>
-      </w:pPr>
-    </w:p>
-    <w:p>
-      <w:pPr>
-        <w:pStyle w:val="Textoindependiente"/>
-        <w:rPr>
-          <w:rFonts w:ascii="Arial" w:hAnsi="Arial" w:cs="Arial"/>
-          <w:lang w:val="en-US"/>
-        </w:rPr>
-      </w:pPr>
-      <w:r>
-        <w:rPr>
-          <w:rFonts w:ascii="Arial" w:hAnsi="Arial" w:cs="Arial"/>
+          <w:color w:val="2C3E50"/>
+          <w:sz w:val="24"/>
+          <w:szCs w:val="24"/>
+          <w:lang w:val="en-US"/>
+        </w:rPr>
+      </w:pPr>
+    </w:p>
+    <w:p>
+      <w:pPr>
+        <w:pStyle w:val="Textoindependiente"/>
+        <w:rPr>
+          <w:rFonts w:ascii="Arial" w:hAnsi="Arial" w:cs="Arial"/>
+          <w:color w:val="2C3E50"/>
+          <w:sz w:val="24"/>
+          <w:szCs w:val="24"/>
+          <w:lang w:val="en-US"/>
+        </w:rPr>
+      </w:pPr>
+      <w:r>
+        <w:rPr>
+          <w:rFonts w:ascii="Arial" w:hAnsi="Arial" w:cs="Arial"/>
+          <w:color w:val="2C3E50"/>
+          <w:sz w:val="24"/>
+          <w:szCs w:val="24"/>
           <w:lang w:val="en-US"/>
         </w:rPr>
         <w:t>Account to deposit 15636849789654</w:t>
@@ -1942,21 +2530,30 @@
         <w:pStyle w:val="Textoindependiente"/>
         <w:rPr>
           <w:rFonts w:ascii="Arial" w:hAnsi="Arial" w:cs="Arial"/>
-          <w:lang w:val="en-US"/>
-        </w:rPr>
-      </w:pPr>
-    </w:p>
-    <w:p>
-      <w:pPr>
-        <w:pStyle w:val="Textoindependiente"/>
-        <w:rPr>
-          <w:rFonts w:ascii="Arial" w:hAnsi="Arial" w:cs="Arial"/>
-          <w:lang w:val="en-US"/>
-        </w:rPr>
-      </w:pPr>
-      <w:r>
-        <w:rPr>
-          <w:rFonts w:ascii="Arial" w:hAnsi="Arial" w:cs="Arial"/>
+          <w:color w:val="2C3E50"/>
+          <w:sz w:val="24"/>
+          <w:szCs w:val="24"/>
+          <w:lang w:val="en-US"/>
+        </w:rPr>
+      </w:pPr>
+    </w:p>
+    <w:p>
+      <w:pPr>
+        <w:pStyle w:val="Textoindependiente"/>
+        <w:rPr>
+          <w:rFonts w:ascii="Arial" w:hAnsi="Arial" w:cs="Arial"/>
+          <w:color w:val="2C3E50"/>
+          <w:sz w:val="24"/>
+          <w:szCs w:val="24"/>
+          <w:lang w:val="en-US"/>
+        </w:rPr>
+      </w:pPr>
+      <w:r>
+        <w:rPr>
+          <w:rFonts w:ascii="Arial" w:hAnsi="Arial" w:cs="Arial"/>
+          <w:color w:val="2C3E50"/>
+          <w:sz w:val="24"/>
+          <w:szCs w:val="24"/>
           <w:lang w:val="en-US"/>
         </w:rPr>
         <w:t>IBAN account CR15016579964631354</w:t>
@@ -1967,30 +2564,42 @@
         <w:pStyle w:val="Textoindependiente"/>
         <w:rPr>
           <w:rFonts w:ascii="Arial" w:hAnsi="Arial" w:cs="Arial"/>
-          <w:lang w:val="en-US"/>
-        </w:rPr>
-      </w:pPr>
-    </w:p>
-    <w:p>
-      <w:pPr>
-        <w:pStyle w:val="Textoindependiente"/>
-        <w:rPr>
-          <w:rFonts w:ascii="Arial" w:hAnsi="Arial" w:cs="Arial"/>
-          <w:lang w:val="en-US"/>
-        </w:rPr>
-      </w:pPr>
-    </w:p>
-    <w:p>
-      <w:pPr>
-        <w:pStyle w:val="Textoindependiente"/>
-        <w:rPr>
-          <w:rFonts w:ascii="Arial" w:hAnsi="Arial" w:cs="Arial"/>
-          <w:lang w:val="en-US"/>
-        </w:rPr>
-      </w:pPr>
-      <w:r>
-        <w:rPr>
-          <w:rFonts w:ascii="Arial" w:hAnsi="Arial" w:cs="Arial"/>
+          <w:color w:val="2C3E50"/>
+          <w:sz w:val="24"/>
+          <w:szCs w:val="24"/>
+          <w:lang w:val="en-US"/>
+        </w:rPr>
+      </w:pPr>
+    </w:p>
+    <w:p>
+      <w:pPr>
+        <w:pStyle w:val="Textoindependiente"/>
+        <w:rPr>
+          <w:rFonts w:ascii="Arial" w:hAnsi="Arial" w:cs="Arial"/>
+          <w:color w:val="2C3E50"/>
+          <w:sz w:val="24"/>
+          <w:szCs w:val="24"/>
+          <w:lang w:val="en-US"/>
+        </w:rPr>
+      </w:pPr>
+    </w:p>
+    <w:p>
+      <w:pPr>
+        <w:pStyle w:val="Textoindependiente"/>
+        <w:rPr>
+          <w:rFonts w:ascii="Arial" w:hAnsi="Arial" w:cs="Arial"/>
+          <w:color w:val="2C3E50"/>
+          <w:sz w:val="24"/>
+          <w:szCs w:val="24"/>
+          <w:lang w:val="en-US"/>
+        </w:rPr>
+      </w:pPr>
+      <w:r>
+        <w:rPr>
+          <w:rFonts w:ascii="Arial" w:hAnsi="Arial" w:cs="Arial"/>
+          <w:color w:val="2C3E50"/>
+          <w:sz w:val="24"/>
+          <w:szCs w:val="24"/>
           <w:lang w:val="en-US"/>
         </w:rPr>
         <w:t>In the name of Gabriel Porras Brenes</w:t>
@@ -2001,12 +2610,18 @@
         <w:pStyle w:val="Textoindependiente"/>
         <w:rPr>
           <w:rFonts w:ascii="Arial" w:hAnsi="Arial" w:cs="Arial"/>
-          <w:lang w:val="en-US"/>
-        </w:rPr>
-      </w:pPr>
-      <w:r>
-        <w:rPr>
-          <w:rFonts w:ascii="Arial" w:hAnsi="Arial" w:cs="Arial"/>
+          <w:color w:val="2C3E50"/>
+          <w:sz w:val="24"/>
+          <w:szCs w:val="24"/>
+          <w:lang w:val="en-US"/>
+        </w:rPr>
+      </w:pPr>
+      <w:r>
+        <w:rPr>
+          <w:rFonts w:ascii="Arial" w:hAnsi="Arial" w:cs="Arial"/>
+          <w:color w:val="2C3E50"/>
+          <w:sz w:val="24"/>
+          <w:szCs w:val="24"/>
           <w:lang w:val="en-US"/>
         </w:rPr>
         <w:t xml:space="preserve"> ID: 1-1910-0263</w:t>
@@ -2017,12 +2632,18 @@
         <w:pStyle w:val="Textoindependiente"/>
         <w:rPr>
           <w:rFonts w:ascii="Arial" w:hAnsi="Arial" w:cs="Arial"/>
-          <w:lang w:val="en-US"/>
-        </w:rPr>
-      </w:pPr>
-      <w:r>
-        <w:rPr>
-          <w:rFonts w:ascii="Arial" w:hAnsi="Arial" w:cs="Arial"/>
+          <w:color w:val="2C3E50"/>
+          <w:sz w:val="24"/>
+          <w:szCs w:val="24"/>
+          <w:lang w:val="en-US"/>
+        </w:rPr>
+      </w:pPr>
+      <w:r>
+        <w:rPr>
+          <w:rFonts w:ascii="Arial" w:hAnsi="Arial" w:cs="Arial"/>
+          <w:color w:val="2C3E50"/>
+          <w:sz w:val="24"/>
+          <w:szCs w:val="24"/>
           <w:lang w:val="en-US"/>
         </w:rPr>
         <w:t xml:space="preserve">Email: GPorras@gmail.com </w:t>
@@ -2033,13 +2654,18 @@
         <w:pStyle w:val="Textoindependiente"/>
         <w:rPr>
           <w:rFonts w:ascii="Arial" w:hAnsi="Arial" w:cs="Arial"/>
-          <w:sz w:val="24"/>
-          <w:lang w:val="en-US"/>
-        </w:rPr>
-      </w:pPr>
-      <w:r>
-        <w:rPr>
-          <w:rFonts w:ascii="Arial" w:hAnsi="Arial" w:cs="Arial"/>
+          <w:color w:val="2C3E50"/>
+          <w:sz w:val="24"/>
+          <w:szCs w:val="24"/>
+          <w:lang w:val="en-US"/>
+        </w:rPr>
+      </w:pPr>
+      <w:r>
+        <w:rPr>
+          <w:rFonts w:ascii="Arial" w:hAnsi="Arial" w:cs="Arial"/>
+          <w:color w:val="2C3E50"/>
+          <w:sz w:val="24"/>
+          <w:szCs w:val="24"/>
           <w:lang w:val="en-US"/>
         </w:rPr>
         <w:t>Cell phone: 7205-2488</w:t>
@@ -2050,248 +2676,55 @@
         <w:pStyle w:val="Textoindependiente"/>
         <w:rPr>
           <w:rFonts w:ascii="Arial" w:hAnsi="Arial" w:cs="Arial"/>
-          <w:sz w:val="24"/>
-          <w:lang w:val="en-US"/>
-        </w:rPr>
-      </w:pPr>
-    </w:p>
-    <w:p>
-      <w:pPr>
-        <w:pStyle w:val="Ttulo1"/>
-        <w:spacing w:before="139"/>
-        <w:rPr>
-          <w:rFonts w:ascii="Arial" w:hAnsi="Arial" w:cs="Arial"/>
-        </w:rPr>
-      </w:pPr>
-      <w:r>
-        <w:rPr>
-          <w:rFonts w:ascii="Arial" w:hAnsi="Arial" w:cs="Arial"/>
-        </w:rPr>
-        <w:t>Paso</w:t>
-      </w:r>
-      <w:r>
-        <w:rPr>
-          <w:rFonts w:ascii="Arial" w:hAnsi="Arial" w:cs="Arial"/>
-          <w:spacing w:val="-3"/>
-        </w:rPr>
-        <w:t xml:space="preserve"> </w:t>
-      </w:r>
-      <w:r>
-        <w:rPr>
-          <w:rFonts w:ascii="Arial" w:hAnsi="Arial" w:cs="Arial"/>
-        </w:rPr>
-        <w:t>#3</w:t>
-      </w:r>
-    </w:p>
-    <w:p>
-      <w:pPr>
-        <w:pStyle w:val="Textoindependiente"/>
-        <w:spacing w:before="189" w:line="276" w:lineRule="auto"/>
-        <w:ind w:left="100" w:right="143"/>
-        <w:rPr>
-          <w:rFonts w:ascii="Arial" w:hAnsi="Arial" w:cs="Arial"/>
-        </w:rPr>
-      </w:pPr>
-      <w:r>
-        <w:rPr>
-          <w:rFonts w:ascii="Arial" w:hAnsi="Arial" w:cs="Arial"/>
-        </w:rPr>
-        <w:t>Inventar una descripción general para ofrecer los servicios profesionales a nivel de</w:t>
-      </w:r>
-      <w:r>
-        <w:rPr>
-          <w:rFonts w:ascii="Arial" w:hAnsi="Arial" w:cs="Arial"/>
-          <w:spacing w:val="1"/>
-        </w:rPr>
-        <w:t xml:space="preserve"> </w:t>
-      </w:r>
-      <w:r>
-        <w:rPr>
-          <w:rFonts w:ascii="Arial" w:hAnsi="Arial" w:cs="Arial"/>
-        </w:rPr>
-        <w:t>freelance</w:t>
-      </w:r>
-      <w:r>
-        <w:rPr>
-          <w:rFonts w:ascii="Arial" w:hAnsi="Arial" w:cs="Arial"/>
-          <w:spacing w:val="-5"/>
-        </w:rPr>
-        <w:t xml:space="preserve"> </w:t>
-      </w:r>
-      <w:r>
-        <w:rPr>
-          <w:rFonts w:ascii="Arial" w:hAnsi="Arial" w:cs="Arial"/>
-        </w:rPr>
-        <w:t>a</w:t>
-      </w:r>
-      <w:r>
-        <w:rPr>
-          <w:rFonts w:ascii="Arial" w:hAnsi="Arial" w:cs="Arial"/>
-          <w:spacing w:val="-5"/>
-        </w:rPr>
-        <w:t xml:space="preserve"> </w:t>
-      </w:r>
-      <w:r>
-        <w:rPr>
-          <w:rFonts w:ascii="Arial" w:hAnsi="Arial" w:cs="Arial"/>
-        </w:rPr>
-        <w:t>un</w:t>
-      </w:r>
-      <w:r>
-        <w:rPr>
-          <w:rFonts w:ascii="Arial" w:hAnsi="Arial" w:cs="Arial"/>
-          <w:spacing w:val="-5"/>
-        </w:rPr>
-        <w:t xml:space="preserve"> </w:t>
-      </w:r>
-      <w:r>
-        <w:rPr>
-          <w:rFonts w:ascii="Arial" w:hAnsi="Arial" w:cs="Arial"/>
-        </w:rPr>
-        <w:t>cliente.</w:t>
-      </w:r>
-      <w:r>
-        <w:rPr>
-          <w:rFonts w:ascii="Arial" w:hAnsi="Arial" w:cs="Arial"/>
-          <w:spacing w:val="-5"/>
-        </w:rPr>
-        <w:t xml:space="preserve"> </w:t>
-      </w:r>
-      <w:r>
-        <w:rPr>
-          <w:rFonts w:ascii="Arial" w:hAnsi="Arial" w:cs="Arial"/>
-        </w:rPr>
-        <w:t>Debe</w:t>
-      </w:r>
-      <w:r>
-        <w:rPr>
-          <w:rFonts w:ascii="Arial" w:hAnsi="Arial" w:cs="Arial"/>
-          <w:spacing w:val="-5"/>
-        </w:rPr>
-        <w:t xml:space="preserve"> </w:t>
-      </w:r>
-      <w:r>
-        <w:rPr>
-          <w:rFonts w:ascii="Arial" w:hAnsi="Arial" w:cs="Arial"/>
-        </w:rPr>
-        <w:t>tener</w:t>
-      </w:r>
-      <w:r>
-        <w:rPr>
-          <w:rFonts w:ascii="Arial" w:hAnsi="Arial" w:cs="Arial"/>
-          <w:spacing w:val="-5"/>
-        </w:rPr>
-        <w:t xml:space="preserve"> </w:t>
-      </w:r>
-      <w:r>
-        <w:rPr>
-          <w:rFonts w:ascii="Arial" w:hAnsi="Arial" w:cs="Arial"/>
-        </w:rPr>
-        <w:t>2</w:t>
-      </w:r>
-      <w:r>
-        <w:rPr>
-          <w:rFonts w:ascii="Arial" w:hAnsi="Arial" w:cs="Arial"/>
-          <w:spacing w:val="-5"/>
-        </w:rPr>
-        <w:t xml:space="preserve"> </w:t>
-      </w:r>
-      <w:r>
-        <w:rPr>
-          <w:rFonts w:ascii="Arial" w:hAnsi="Arial" w:cs="Arial"/>
-        </w:rPr>
-        <w:t>párrafos</w:t>
-      </w:r>
-      <w:r>
-        <w:rPr>
-          <w:rFonts w:ascii="Arial" w:hAnsi="Arial" w:cs="Arial"/>
-          <w:spacing w:val="-5"/>
-        </w:rPr>
-        <w:t xml:space="preserve"> </w:t>
-      </w:r>
-      <w:r>
-        <w:rPr>
-          <w:rFonts w:ascii="Arial" w:hAnsi="Arial" w:cs="Arial"/>
-        </w:rPr>
-        <w:t>para</w:t>
-      </w:r>
-      <w:r>
-        <w:rPr>
-          <w:rFonts w:ascii="Arial" w:hAnsi="Arial" w:cs="Arial"/>
-          <w:spacing w:val="-5"/>
-        </w:rPr>
-        <w:t xml:space="preserve"> </w:t>
-      </w:r>
-      <w:r>
-        <w:rPr>
-          <w:rFonts w:ascii="Arial" w:hAnsi="Arial" w:cs="Arial"/>
-        </w:rPr>
-        <w:t>convencer</w:t>
-      </w:r>
-      <w:r>
-        <w:rPr>
-          <w:rFonts w:ascii="Arial" w:hAnsi="Arial" w:cs="Arial"/>
-          <w:spacing w:val="-4"/>
-        </w:rPr>
-        <w:t xml:space="preserve"> </w:t>
-      </w:r>
-      <w:r>
-        <w:rPr>
-          <w:rFonts w:ascii="Arial" w:hAnsi="Arial" w:cs="Arial"/>
-        </w:rPr>
-        <w:t>al</w:t>
-      </w:r>
-      <w:r>
-        <w:rPr>
-          <w:rFonts w:ascii="Arial" w:hAnsi="Arial" w:cs="Arial"/>
-          <w:spacing w:val="-5"/>
-        </w:rPr>
-        <w:t xml:space="preserve"> </w:t>
-      </w:r>
-      <w:r>
-        <w:rPr>
-          <w:rFonts w:ascii="Arial" w:hAnsi="Arial" w:cs="Arial"/>
-        </w:rPr>
-        <w:t>cliente</w:t>
-      </w:r>
-      <w:r>
-        <w:rPr>
-          <w:rFonts w:ascii="Arial" w:hAnsi="Arial" w:cs="Arial"/>
-          <w:spacing w:val="-5"/>
-        </w:rPr>
-        <w:t xml:space="preserve"> </w:t>
-      </w:r>
-      <w:r>
-        <w:rPr>
-          <w:rFonts w:ascii="Arial" w:hAnsi="Arial" w:cs="Arial"/>
-        </w:rPr>
-        <w:t>en</w:t>
-      </w:r>
-      <w:r>
-        <w:rPr>
-          <w:rFonts w:ascii="Arial" w:hAnsi="Arial" w:cs="Arial"/>
-          <w:spacing w:val="-5"/>
-        </w:rPr>
-        <w:t xml:space="preserve"> </w:t>
-      </w:r>
-      <w:r>
-        <w:rPr>
-          <w:rFonts w:ascii="Arial" w:hAnsi="Arial" w:cs="Arial"/>
-        </w:rPr>
-        <w:t>su</w:t>
-      </w:r>
-      <w:r>
-        <w:rPr>
-          <w:rFonts w:ascii="Arial" w:hAnsi="Arial" w:cs="Arial"/>
-          <w:spacing w:val="-5"/>
-        </w:rPr>
-        <w:t xml:space="preserve"> </w:t>
-      </w:r>
-      <w:r>
-        <w:rPr>
-          <w:rFonts w:ascii="Arial" w:hAnsi="Arial" w:cs="Arial"/>
-        </w:rPr>
-        <w:t>promoción.</w:t>
+          <w:color w:val="2C3E50"/>
+          <w:sz w:val="28"/>
+          <w:szCs w:val="24"/>
+          <w:lang w:val="en-US"/>
+        </w:rPr>
+      </w:pPr>
+      <w:r>
+        <w:rPr>
+          <w:rFonts w:ascii="Arial" w:hAnsi="Arial" w:cs="Arial"/>
+          <w:color w:val="2C3E50"/>
+          <w:sz w:val="28"/>
+          <w:szCs w:val="24"/>
+          <w:lang w:val="en-US"/>
+        </w:rPr>
+        <w:drawing>
+          <wp:inline distT="0" distB="0" distL="0" distR="0" wp14:anchorId="180A881A" wp14:editId="5CF4BFE5">
+            <wp:extent cx="5842000" cy="1727200"/>
+            <wp:effectExtent l="0" t="0" r="6350" b="6350"/>
+            <wp:docPr id="11" name="Imagen 11"/>
+            <wp:cNvGraphicFramePr>
+              <a:graphicFrameLocks xmlns:a="http://schemas.openxmlformats.org/drawingml/2006/main" noChangeAspect="1"/>
+            </wp:cNvGraphicFramePr>
+            <a:graphic xmlns:a="http://schemas.openxmlformats.org/drawingml/2006/main">
+              <a:graphicData uri="http://schemas.openxmlformats.org/drawingml/2006/picture">
+                <pic:pic xmlns:pic="http://schemas.openxmlformats.org/drawingml/2006/picture">
+                  <pic:nvPicPr>
+                    <pic:cNvPr id="1" name=""/>
+                    <pic:cNvPicPr/>
+                  </pic:nvPicPr>
+                  <pic:blipFill>
+                    <a:blip r:embed="rId8"/>
+                    <a:stretch>
+                      <a:fillRect/>
+                    </a:stretch>
+                  </pic:blipFill>
+                  <pic:spPr>
+                    <a:xfrm>
+                      <a:off x="0" y="0"/>
+                      <a:ext cx="5842000" cy="1727200"/>
+                    </a:xfrm>
+                    <a:prstGeom prst="rect">
+                      <a:avLst/>
+                    </a:prstGeom>
+                  </pic:spPr>
+                </pic:pic>
+              </a:graphicData>
+            </a:graphic>
+          </wp:inline>
+        </w:drawing>
       </w:r>
     </w:p>
     <w:p>
@@ -2311,20 +2744,21 @@
         <w:ind w:left="100" w:right="143"/>
         <w:rPr>
           <w:rFonts w:ascii="Arial" w:hAnsi="Arial" w:cs="Arial"/>
-        </w:rPr>
-      </w:pPr>
-      <w:r>
-        <w:rPr>
-          <w:rFonts w:ascii="Arial" w:hAnsi="Arial" w:cs="Arial"/>
-          <w:lang w:val="en-US"/>
-        </w:rPr>
-        <w:t xml:space="preserve">Are you looking to take your business to the next level online? </w:t>
-      </w:r>
-      <w:r>
-        <w:rPr>
-          <w:rFonts w:ascii="Arial" w:hAnsi="Arial" w:cs="Arial"/>
-        </w:rPr>
-        <w:t>Let me help you! As a freelancer, I am here to offer you exceptional web services that will boost your online presence and increase your success. With years of experience in web development, graphic design and digital marketing, I can create for you an attractive, functional and easy-to-use website that will capture your customers' attention and increase your conversions. From designing your logo to optimizing your site for search engines, I am committed to providing you with custom solutions that fit your needs and budget.</w:t>
+          <w:color w:val="2C3E50"/>
+          <w:sz w:val="24"/>
+          <w:szCs w:val="24"/>
+          <w:lang w:val="en-US"/>
+        </w:rPr>
+      </w:pPr>
+      <w:r>
+        <w:rPr>
+          <w:rFonts w:ascii="Arial" w:hAnsi="Arial" w:cs="Arial"/>
+          <w:color w:val="2C3E50"/>
+          <w:sz w:val="24"/>
+          <w:szCs w:val="24"/>
+          <w:lang w:val="en-US"/>
+        </w:rPr>
+        <w:t>Are you looking to take your business to the next level online? Let me help you! As a freelancer, I am here to offer you exceptional web services that will boost your online presence and increase your success. With years of experience in web development, graphic design and digital marketing, I can create for you an attractive, functional and easy-to-use website that will capture your customers' attention and increase your conversions. From designing your logo to optimizing your site for search engines, I am committed to providing you with custom solutions that fit your needs and budget.</w:t>
       </w:r>
     </w:p>
     <w:p>
@@ -2334,6 +2768,10 @@
         <w:ind w:left="100" w:right="143"/>
         <w:rPr>
           <w:rFonts w:ascii="Arial" w:hAnsi="Arial" w:cs="Arial"/>
+          <w:color w:val="2C3E50"/>
+          <w:sz w:val="24"/>
+          <w:szCs w:val="24"/>
+          <w:lang w:val="en-US"/>
         </w:rPr>
       </w:pPr>
     </w:p>
@@ -2344,11 +2782,19 @@
         <w:ind w:left="100" w:right="143"/>
         <w:rPr>
           <w:rFonts w:ascii="Arial" w:hAnsi="Arial" w:cs="Arial"/>
-        </w:rPr>
-      </w:pPr>
-      <w:r>
-        <w:rPr>
-          <w:rFonts w:ascii="Arial" w:hAnsi="Arial" w:cs="Arial"/>
+          <w:color w:val="2C3E50"/>
+          <w:sz w:val="24"/>
+          <w:szCs w:val="24"/>
+          <w:lang w:val="en-US"/>
+        </w:rPr>
+      </w:pPr>
+      <w:r>
+        <w:rPr>
+          <w:rFonts w:ascii="Arial" w:hAnsi="Arial" w:cs="Arial"/>
+          <w:color w:val="2C3E50"/>
+          <w:sz w:val="24"/>
+          <w:szCs w:val="24"/>
+          <w:lang w:val="en-US"/>
         </w:rPr>
         <w:t>Let me take care of all the technical aspects so you can focus on growing your business. Whether you need a website from scratch, a revamp of your current online presence, or digital marketing services to increase your visibility, I'm here to help. With a customer-centric approach, attention to detail and passion for excellence, I can turn your ideas into reality and take your business to the next level in the digital world. Contact me today to begin this exciting journey to online success.</w:t>
       </w:r>
@@ -2367,8 +2813,8 @@
   <w:abstractNum w:abstractNumId="0" w15:restartNumberingAfterBreak="0">
     <w:nsid w:val="0F8347E2"/>
     <w:multiLevelType w:val="hybridMultilevel"/>
-    <w:tmpl w:val="F2CE6D6A"/>
-    <w:lvl w:ilvl="0" w:tplc="E9F2959E">
+    <w:tmpl w:val="EC08887E"/>
+    <w:lvl w:ilvl="0" w:tplc="BBAA0402">
       <w:start w:val="1"/>
       <w:numFmt w:val="decimal"/>
       <w:lvlText w:val="%1-"/>
@@ -2377,11 +2823,11 @@
         <w:ind w:left="296" w:hanging="197"/>
       </w:pPr>
       <w:rPr>
-        <w:rFonts w:ascii="Arial MT" w:eastAsia="Arial MT" w:hAnsi="Arial MT" w:cs="Arial MT" w:hint="default"/>
+        <w:rFonts w:ascii="Arial" w:eastAsia="Arial MT" w:hAnsi="Arial" w:cs="Arial" w:hint="default"/>
         <w:spacing w:val="-1"/>
         <w:w w:val="100"/>
-        <w:sz w:val="20"/>
-        <w:szCs w:val="20"/>
+        <w:sz w:val="32"/>
+        <w:szCs w:val="32"/>
         <w:lang w:val="es-ES" w:eastAsia="en-US" w:bidi="ar-SA"/>
       </w:rPr>
     </w:lvl>

</xml_diff>